<commit_message>
Dokumentation Nachmittags Arbeit am Tag 11.05.2022
</commit_message>
<xml_diff>
--- a/Dokumentation/ük_joao_Correia.docx
+++ b/Dokumentation/ük_joao_Correia.docx
@@ -581,7 +581,23 @@
         <w:t>kleines</w:t>
       </w:r>
       <w:r>
-        <w:t xml:space="preserve"> 2D Horror Spiel zu entwickeln Namens: ‘The Pasta is creepy’</w:t>
+        <w:t xml:space="preserve"> 2D Horror Spiel zu entwickeln Namens: ‘The Pasta </w:t>
+      </w:r>
+      <w:proofErr w:type="spellStart"/>
+      <w:r>
+        <w:t>is</w:t>
+      </w:r>
+      <w:proofErr w:type="spellEnd"/>
+      <w:r>
+        <w:t xml:space="preserve"> </w:t>
+      </w:r>
+      <w:proofErr w:type="spellStart"/>
+      <w:r>
+        <w:t>creepy</w:t>
+      </w:r>
+      <w:proofErr w:type="spellEnd"/>
+      <w:r>
+        <w:t>’</w:t>
       </w:r>
       <w:r>
         <w:t xml:space="preserve"> das gut in eine Woche zu schaffen ist</w:t>
@@ -4213,7 +4229,39 @@
         <w:ind w:left="709"/>
       </w:pPr>
       <w:r>
-        <w:t xml:space="preserve">Der Titel meiner Arbeit heisst ‘The Pasta is creepy’ und ist vom Begriff Creepypasta abgeleitet. Creepypasta war ein Genre von Horror </w:t>
+        <w:t xml:space="preserve">Der Titel meiner Arbeit heisst ‘The Pasta </w:t>
+      </w:r>
+      <w:proofErr w:type="spellStart"/>
+      <w:r>
+        <w:t>is</w:t>
+      </w:r>
+      <w:proofErr w:type="spellEnd"/>
+      <w:r>
+        <w:t xml:space="preserve"> </w:t>
+      </w:r>
+      <w:proofErr w:type="spellStart"/>
+      <w:r>
+        <w:t>creepy</w:t>
+      </w:r>
+      <w:proofErr w:type="spellEnd"/>
+      <w:r>
+        <w:t xml:space="preserve">’ und ist vom Begriff </w:t>
+      </w:r>
+      <w:proofErr w:type="spellStart"/>
+      <w:r>
+        <w:t>Creepypasta</w:t>
+      </w:r>
+      <w:proofErr w:type="spellEnd"/>
+      <w:r>
+        <w:t xml:space="preserve"> abgeleitet. </w:t>
+      </w:r>
+      <w:proofErr w:type="spellStart"/>
+      <w:r>
+        <w:t>Creepypasta</w:t>
+      </w:r>
+      <w:proofErr w:type="spellEnd"/>
+      <w:r>
+        <w:t xml:space="preserve"> war ein Genre von Horror </w:t>
       </w:r>
       <w:r>
         <w:t>Geschichten,</w:t>
@@ -4230,7 +4278,15 @@
         <w:ind w:left="709"/>
       </w:pPr>
       <w:r>
-        <w:t>Es ging meist in diesen Geschichten wie Jugendlichen Verfluchte Spiele kauften von Garage Märkten, und die Sie dann heimsuchten. (zb. Ben Drowned)</w:t>
+        <w:t xml:space="preserve">Es ging meist in diesen Geschichten wie Jugendlichen Verfluchte Spiele kauften von Garage Märkten, und die Sie dann heimsuchten. (zb. Ben </w:t>
+      </w:r>
+      <w:proofErr w:type="spellStart"/>
+      <w:r>
+        <w:t>Drowned</w:t>
+      </w:r>
+      <w:proofErr w:type="spellEnd"/>
+      <w:r>
+        <w:t>)</w:t>
       </w:r>
     </w:p>
     <w:p>
@@ -4528,10 +4584,7 @@
         <w:ind w:left="1418"/>
       </w:pPr>
       <w:r>
-        <w:t>Eine Dokumentation Vorlage (Wurde nicht gebraucht</w:t>
-      </w:r>
-      <w:r>
-        <w:t>)</w:t>
+        <w:t>Eine Dokumentation Vorlage (Wurde nicht gebraucht)</w:t>
       </w:r>
     </w:p>
     <w:p>
@@ -4723,9 +4776,6 @@
       <w:pPr>
         <w:spacing w:line="259" w:lineRule="auto"/>
       </w:pPr>
-      <w:r>
-        <w:br w:type="page"/>
-      </w:r>
     </w:p>
     <w:p>
       <w:pPr>
@@ -4733,7 +4783,6 @@
       </w:pPr>
       <w:bookmarkStart w:id="10" w:name="_Toc103158052"/>
       <w:r>
-        <w:lastRenderedPageBreak/>
         <w:t>Organisation</w:t>
       </w:r>
       <w:r>
@@ -4846,7 +4895,15 @@
         </w:drawing>
       </w:r>
       <w:r>
-        <w:t xml:space="preserve">Alle Daten die Genutzt sind werden lokal auf dem ‘ipa_joao’ Ordner gespeichert, der zu jeder Zeit auf </w:t>
+        <w:t>Alle Daten die Genutzt sind werden lokal auf dem ‘</w:t>
+      </w:r>
+      <w:proofErr w:type="spellStart"/>
+      <w:r>
+        <w:t>ipa_joao</w:t>
+      </w:r>
+      <w:proofErr w:type="spellEnd"/>
+      <w:r>
+        <w:t xml:space="preserve">’ Ordner gespeichert, der zu jeder Zeit auf </w:t>
       </w:r>
       <w:r>
         <w:t>der von Csbe zu Verfügung gestellte</w:t>
@@ -4893,6 +4950,11 @@
       <w:r>
         <w:t>.</w:t>
       </w:r>
+    </w:p>
+    <w:p>
+      <w:pPr>
+        <w:ind w:left="708"/>
+      </w:pPr>
     </w:p>
     <w:p>
       <w:pPr>
@@ -4911,6 +4973,7 @@
           <w:sz w:val="24"/>
           <w:szCs w:val="24"/>
         </w:rPr>
+        <w:lastRenderedPageBreak/>
         <w:t>GitHub Abspeicherung</w:t>
       </w:r>
     </w:p>
@@ -5015,7 +5078,6 @@
           <w:sz w:val="24"/>
           <w:szCs w:val="24"/>
         </w:rPr>
-        <w:lastRenderedPageBreak/>
         <w:t>OneDrive Abspeicherung</w:t>
       </w:r>
     </w:p>
@@ -5202,6 +5264,7 @@
       </w:pPr>
       <w:bookmarkStart w:id="12" w:name="_Toc103158054"/>
       <w:r>
+        <w:lastRenderedPageBreak/>
         <w:t>Backup Konzepte</w:t>
       </w:r>
       <w:bookmarkEnd w:id="12"/>
@@ -5257,14 +5320,6 @@
       </w:pPr>
       <w:r>
         <w:t>Es wird für Abspeicherung für Dokumentation und Projekt daten unterschieden</w:t>
-      </w:r>
-    </w:p>
-    <w:p>
-      <w:pPr>
-        <w:spacing w:line="259" w:lineRule="auto"/>
-      </w:pPr>
-      <w:r>
-        <w:br w:type="page"/>
       </w:r>
     </w:p>
     <w:p>
@@ -5284,7 +5339,6 @@
           <w:sz w:val="24"/>
           <w:szCs w:val="24"/>
         </w:rPr>
-        <w:lastRenderedPageBreak/>
         <w:t>Dokumentation</w:t>
       </w:r>
     </w:p>
@@ -5297,7 +5351,15 @@
         </w:numPr>
       </w:pPr>
       <w:r>
-        <w:t>Lokaler Abspeicherung der veränderten Daten auf der Festplatte unter ‘ipa_joao’</w:t>
+        <w:t>Lokaler Abspeicherung der veränderten Daten auf der Festplatte unter ‘</w:t>
+      </w:r>
+      <w:proofErr w:type="spellStart"/>
+      <w:r>
+        <w:t>ipa_joao</w:t>
+      </w:r>
+      <w:proofErr w:type="spellEnd"/>
+      <w:r>
+        <w:t>’</w:t>
       </w:r>
     </w:p>
     <w:p>
@@ -5309,7 +5371,23 @@
         </w:numPr>
       </w:pPr>
       <w:r>
-        <w:t>Mit Git Commands oder We</w:t>
+        <w:t xml:space="preserve">Mit </w:t>
+      </w:r>
+      <w:proofErr w:type="spellStart"/>
+      <w:r>
+        <w:t>Git</w:t>
+      </w:r>
+      <w:proofErr w:type="spellEnd"/>
+      <w:r>
+        <w:t xml:space="preserve"> </w:t>
+      </w:r>
+      <w:proofErr w:type="spellStart"/>
+      <w:r>
+        <w:t>Commands</w:t>
+      </w:r>
+      <w:proofErr w:type="spellEnd"/>
+      <w:r>
+        <w:t xml:space="preserve"> oder We</w:t>
       </w:r>
       <w:r>
         <w:t xml:space="preserve">bsite von </w:t>
@@ -5409,10 +5487,19 @@
     </w:p>
     <w:p>
       <w:pPr>
+        <w:spacing w:line="259" w:lineRule="auto"/>
+      </w:pPr>
+      <w:r>
+        <w:br w:type="page"/>
+      </w:r>
+    </w:p>
+    <w:p>
+      <w:pPr>
         <w:pStyle w:val="berschrift2"/>
       </w:pPr>
       <w:bookmarkStart w:id="14" w:name="_Toc103158056"/>
       <w:r>
+        <w:lastRenderedPageBreak/>
         <w:t>Standards</w:t>
       </w:r>
       <w:bookmarkEnd w:id="14"/>
@@ -5521,8 +5608,13 @@
           </w:tcPr>
           <w:p>
             <w:r>
-              <w:t>11 pt</w:t>
-            </w:r>
+              <w:t xml:space="preserve">11 </w:t>
+            </w:r>
+            <w:proofErr w:type="spellStart"/>
+            <w:r>
+              <w:t>pt</w:t>
+            </w:r>
+            <w:proofErr w:type="spellEnd"/>
           </w:p>
         </w:tc>
       </w:tr>
@@ -5543,7 +5635,15 @@
           </w:tcPr>
           <w:p>
             <w:r>
-              <w:t xml:space="preserve">12 pt </w:t>
+              <w:t xml:space="preserve">12 </w:t>
+            </w:r>
+            <w:proofErr w:type="spellStart"/>
+            <w:r>
+              <w:t>pt</w:t>
+            </w:r>
+            <w:proofErr w:type="spellEnd"/>
+            <w:r>
+              <w:t xml:space="preserve"> </w:t>
             </w:r>
             <w:r>
               <w:rPr>
@@ -5572,8 +5672,13 @@
           </w:tcPr>
           <w:p>
             <w:r>
-              <w:t>28 pt</w:t>
-            </w:r>
+              <w:t xml:space="preserve">28 </w:t>
+            </w:r>
+            <w:proofErr w:type="spellStart"/>
+            <w:r>
+              <w:t>pt</w:t>
+            </w:r>
+            <w:proofErr w:type="spellEnd"/>
           </w:p>
         </w:tc>
       </w:tr>
@@ -5584,10 +5689,7 @@
           </w:tcPr>
           <w:p>
             <w:r>
-              <w:t xml:space="preserve">Titel Stufe </w:t>
-            </w:r>
-            <w:r>
-              <w:t>2</w:t>
+              <w:t>Titel Stufe 2</w:t>
             </w:r>
           </w:p>
         </w:tc>
@@ -5597,8 +5699,13 @@
           </w:tcPr>
           <w:p>
             <w:r>
-              <w:t>20 pt</w:t>
-            </w:r>
+              <w:t xml:space="preserve">20 </w:t>
+            </w:r>
+            <w:proofErr w:type="spellStart"/>
+            <w:r>
+              <w:t>pt</w:t>
+            </w:r>
+            <w:proofErr w:type="spellEnd"/>
           </w:p>
         </w:tc>
       </w:tr>
@@ -5609,10 +5716,7 @@
           </w:tcPr>
           <w:p>
             <w:r>
-              <w:t xml:space="preserve">Titel Stufe </w:t>
-            </w:r>
-            <w:r>
-              <w:t>3</w:t>
+              <w:t>Titel Stufe 3</w:t>
             </w:r>
           </w:p>
         </w:tc>
@@ -5622,8 +5726,13 @@
           </w:tcPr>
           <w:p>
             <w:r>
-              <w:t>18 pt</w:t>
-            </w:r>
+              <w:t xml:space="preserve">18 </w:t>
+            </w:r>
+            <w:proofErr w:type="spellStart"/>
+            <w:r>
+              <w:t>pt</w:t>
+            </w:r>
+            <w:proofErr w:type="spellEnd"/>
           </w:p>
         </w:tc>
       </w:tr>
@@ -5705,9 +5814,6 @@
       <w:pPr>
         <w:spacing w:line="259" w:lineRule="auto"/>
       </w:pPr>
-      <w:r>
-        <w:br w:type="page"/>
-      </w:r>
     </w:p>
     <w:p>
       <w:pPr>
@@ -5715,7 +5821,6 @@
       </w:pPr>
       <w:bookmarkStart w:id="15" w:name="_Toc103158057"/>
       <w:r>
-        <w:lastRenderedPageBreak/>
         <w:t>IPA-</w:t>
       </w:r>
       <w:r>
@@ -5955,6 +6060,7 @@
           </w:tcPr>
           <w:p>
             <w:r>
+              <w:lastRenderedPageBreak/>
               <w:t>NR.</w:t>
             </w:r>
           </w:p>
@@ -6007,9 +6113,11 @@
             </w:tcBorders>
           </w:tcPr>
           <w:p>
+            <w:proofErr w:type="spellStart"/>
             <w:r>
               <w:t>PlayerPrefs</w:t>
             </w:r>
+            <w:proofErr w:type="spellEnd"/>
             <w:r>
               <w:t xml:space="preserve"> </w:t>
             </w:r>
@@ -6111,11 +6219,11 @@
       </w:tr>
     </w:tbl>
     <w:p/>
+    <w:bookmarkStart w:id="16" w:name="_Toc103158058"/>
     <w:p>
       <w:pPr>
         <w:pStyle w:val="berschrift2"/>
       </w:pPr>
-      <w:bookmarkStart w:id="16" w:name="_Toc103158058"/>
       <w:r>
         <w:rPr>
           <w:noProof/>
@@ -6471,7 +6579,13 @@
                               <w:t>werden,</w:t>
                             </w:r>
                             <w:r>
-                              <w:t xml:space="preserve"> wo man erstellt hat werden durchgeführt und bei Fehler korrigiert</w:t>
+                              <w:t xml:space="preserve"> wo man </w:t>
+                            </w:r>
+                            <w:r>
+                              <w:t>erstellt hat,</w:t>
+                            </w:r>
+                            <w:r>
+                              <w:t xml:space="preserve"> werden durchgeführt und bei Fehler korrigiert</w:t>
                             </w:r>
                           </w:p>
                         </w:txbxContent>
@@ -6496,7 +6610,11 @@
           </mc:Choice>
           <mc:Fallback>
             <w:pict>
-              <v:shape w14:anchorId="5640FB21" id="Textfeld 11" o:spid="_x0000_s1029" type="#_x0000_t202" style="position:absolute;left:0;text-align:left;margin-left:214.05pt;margin-top:151.1pt;width:207.35pt;height:62.15pt;z-index:251665408;visibility:visible;mso-wrap-style:square;mso-width-percent:0;mso-height-percent:0;mso-wrap-distance-left:9pt;mso-wrap-distance-top:0;mso-wrap-distance-right:9pt;mso-wrap-distance-bottom:0;mso-position-horizontal:absolute;mso-position-horizontal-relative:margin;mso-position-vertical:absolute;mso-position-vertical-relative:text;mso-width-percent:0;mso-height-percent:0;mso-width-relative:margin;mso-height-relative:margin;v-text-anchor:top" o:gfxdata="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" fillcolor="white [3201]" strokeweight=".5pt">
+              <v:shapetype w14:anchorId="5640FB21" id="_x0000_t202" coordsize="21600,21600" o:spt="202" path="m,l,21600r21600,l21600,xe">
+                <v:stroke joinstyle="miter"/>
+                <v:path gradientshapeok="t" o:connecttype="rect"/>
+              </v:shapetype>
+              <v:shape id="Textfeld 11" o:spid="_x0000_s1029" type="#_x0000_t202" style="position:absolute;left:0;text-align:left;margin-left:214.05pt;margin-top:151.1pt;width:207.35pt;height:62.15pt;z-index:251665408;visibility:visible;mso-wrap-style:square;mso-width-percent:0;mso-height-percent:0;mso-wrap-distance-left:9pt;mso-wrap-distance-top:0;mso-wrap-distance-right:9pt;mso-wrap-distance-bottom:0;mso-position-horizontal:absolute;mso-position-horizontal-relative:margin;mso-position-vertical:absolute;mso-position-vertical-relative:text;mso-width-percent:0;mso-height-percent:0;mso-width-relative:margin;mso-height-relative:margin;v-text-anchor:top" o:gfxdata="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" fillcolor="white [3201]" strokeweight=".5pt">
                 <v:textbox>
                   <w:txbxContent>
                     <w:p>
@@ -6510,7 +6628,13 @@
                         <w:t>werden,</w:t>
                       </w:r>
                       <w:r>
-                        <w:t xml:space="preserve"> wo man erstellt hat werden durchgeführt und bei Fehler korrigiert</w:t>
+                        <w:t xml:space="preserve"> wo man </w:t>
+                      </w:r>
+                      <w:r>
+                        <w:t>erstellt hat,</w:t>
+                      </w:r>
+                      <w:r>
+                        <w:t xml:space="preserve"> werden durchgeführt und bei Fehler korrigiert</w:t>
                       </w:r>
                     </w:p>
                   </w:txbxContent>
@@ -6782,12 +6906,20 @@
           </wp:inline>
         </w:drawing>
       </w:r>
+      <w:bookmarkStart w:id="17" w:name="_Toc103158059"/>
     </w:p>
     <w:p>
       <w:pPr>
+        <w:spacing w:line="259" w:lineRule="auto"/>
+      </w:pPr>
+      <w:r>
+        <w:br w:type="page"/>
+      </w:r>
+    </w:p>
+    <w:p>
+      <w:pPr>
         <w:pStyle w:val="berschrift2"/>
       </w:pPr>
-      <w:bookmarkStart w:id="17" w:name="_Toc103158059"/>
       <w:r>
         <w:lastRenderedPageBreak/>
         <w:t>IPA Projektorganisation</w:t>
@@ -6806,6 +6938,9 @@
       <w:pPr>
         <w:ind w:left="360"/>
       </w:pPr>
+      <w:r>
+        <w:t>Fertig jedoch muss noch mehr Testpersonen gefunden werden</w:t>
+      </w:r>
     </w:p>
     <w:p>
       <w:pPr>
@@ -6823,14 +6958,15 @@
         <w:tblLook w:val="04A0" w:firstRow="1" w:lastRow="0" w:firstColumn="1" w:lastColumn="0" w:noHBand="0" w:noVBand="1"/>
       </w:tblPr>
       <w:tblGrid>
-        <w:gridCol w:w="2863"/>
-        <w:gridCol w:w="2917"/>
-        <w:gridCol w:w="2922"/>
+        <w:gridCol w:w="2045"/>
+        <w:gridCol w:w="3746"/>
+        <w:gridCol w:w="2911"/>
       </w:tblGrid>
       <w:tr>
         <w:tc>
           <w:tcPr>
-            <w:tcW w:w="3020" w:type="dxa"/>
+            <w:tcW w:w="2045" w:type="dxa"/>
+            <w:shd w:val="clear" w:color="auto" w:fill="D9D9D9" w:themeFill="background1" w:themeFillShade="D9"/>
           </w:tcPr>
           <w:p>
             <w:r>
@@ -6840,7 +6976,8 @@
         </w:tc>
         <w:tc>
           <w:tcPr>
-            <w:tcW w:w="3021" w:type="dxa"/>
+            <w:tcW w:w="3746" w:type="dxa"/>
+            <w:shd w:val="clear" w:color="auto" w:fill="D9D9D9" w:themeFill="background1" w:themeFillShade="D9"/>
           </w:tcPr>
           <w:p>
             <w:r>
@@ -6850,13 +6987,187 @@
         </w:tc>
         <w:tc>
           <w:tcPr>
-            <w:tcW w:w="3021" w:type="dxa"/>
-          </w:tcPr>
-          <w:p>
-            <w:r>
-              <w:t>Zugewissenen Person</w:t>
-            </w:r>
-          </w:p>
+            <w:tcW w:w="2911" w:type="dxa"/>
+            <w:shd w:val="clear" w:color="auto" w:fill="D9D9D9" w:themeFill="background1" w:themeFillShade="D9"/>
+          </w:tcPr>
+          <w:p>
+            <w:r>
+              <w:t>Zugewiesenen</w:t>
+            </w:r>
+            <w:r>
+              <w:t xml:space="preserve"> Person</w:t>
+            </w:r>
+          </w:p>
+        </w:tc>
+      </w:tr>
+      <w:tr>
+        <w:tc>
+          <w:tcPr>
+            <w:tcW w:w="2045" w:type="dxa"/>
+            <w:shd w:val="clear" w:color="auto" w:fill="FFFFFF" w:themeFill="background1"/>
+          </w:tcPr>
+          <w:p>
+            <w:r>
+              <w:t>Arbeitgeber</w:t>
+            </w:r>
+          </w:p>
+        </w:tc>
+        <w:tc>
+          <w:tcPr>
+            <w:tcW w:w="3746" w:type="dxa"/>
+            <w:shd w:val="clear" w:color="auto" w:fill="FFFFFF" w:themeFill="background1"/>
+          </w:tcPr>
+          <w:p>
+            <w:r>
+              <w:t>Diese Person ist Zuständig für die für die Projekt vorgaben sowie das Einsammeln der Fertigen Projekten. Die er dann nach plan bewertet.</w:t>
+            </w:r>
+          </w:p>
+        </w:tc>
+        <w:tc>
+          <w:tcPr>
+            <w:tcW w:w="2911" w:type="dxa"/>
+            <w:shd w:val="clear" w:color="auto" w:fill="FFFFFF" w:themeFill="background1"/>
+          </w:tcPr>
+          <w:p>
+            <w:r>
+              <w:t>Manuel Sollberger</w:t>
+            </w:r>
+          </w:p>
+        </w:tc>
+      </w:tr>
+      <w:tr>
+        <w:tc>
+          <w:tcPr>
+            <w:tcW w:w="2045" w:type="dxa"/>
+            <w:shd w:val="clear" w:color="auto" w:fill="FFFFFF" w:themeFill="background1"/>
+          </w:tcPr>
+          <w:p>
+            <w:r>
+              <w:t>Qual</w:t>
+            </w:r>
+            <w:r>
+              <w:t>ität Manager</w:t>
+            </w:r>
+          </w:p>
+        </w:tc>
+        <w:tc>
+          <w:tcPr>
+            <w:tcW w:w="3746" w:type="dxa"/>
+            <w:shd w:val="clear" w:color="auto" w:fill="FFFFFF" w:themeFill="background1"/>
+          </w:tcPr>
+          <w:p>
+            <w:r>
+              <w:t>Diese Person ist zuständig für die aufrecht Haltung der Qualität und Standards innerhalb des Dokuments und Realisierung nach Angabe</w:t>
+            </w:r>
+          </w:p>
+        </w:tc>
+        <w:tc>
+          <w:tcPr>
+            <w:tcW w:w="2911" w:type="dxa"/>
+            <w:shd w:val="clear" w:color="auto" w:fill="FFFFFF" w:themeFill="background1"/>
+          </w:tcPr>
+          <w:p>
+            <w:r>
+              <w:t>Joao Correia</w:t>
+            </w:r>
+          </w:p>
+        </w:tc>
+      </w:tr>
+      <w:tr>
+        <w:tc>
+          <w:tcPr>
+            <w:tcW w:w="2045" w:type="dxa"/>
+            <w:shd w:val="clear" w:color="auto" w:fill="FFFFFF" w:themeFill="background1"/>
+          </w:tcPr>
+          <w:p>
+            <w:r>
+              <w:t xml:space="preserve">Projekt </w:t>
+            </w:r>
+            <w:r>
+              <w:t>Leiter</w:t>
+            </w:r>
+          </w:p>
+        </w:tc>
+        <w:tc>
+          <w:tcPr>
+            <w:tcW w:w="3746" w:type="dxa"/>
+            <w:shd w:val="clear" w:color="auto" w:fill="FFFFFF" w:themeFill="background1"/>
+          </w:tcPr>
+          <w:p>
+            <w:r>
+              <w:t xml:space="preserve">Diese Person ist zuständig für die Erstellung </w:t>
+            </w:r>
+            <w:r>
+              <w:t>das Dokument</w:t>
+            </w:r>
+            <w:r>
+              <w:t xml:space="preserve"> und </w:t>
+            </w:r>
+            <w:r>
+              <w:t>Realisierung</w:t>
+            </w:r>
+            <w:r>
+              <w:t xml:space="preserve"> Aufgaben. Sowie das Testen</w:t>
+            </w:r>
+            <w:r>
+              <w:t xml:space="preserve"> und Bericht Erstattung</w:t>
+            </w:r>
+          </w:p>
+        </w:tc>
+        <w:tc>
+          <w:tcPr>
+            <w:tcW w:w="2911" w:type="dxa"/>
+            <w:shd w:val="clear" w:color="auto" w:fill="FFFFFF" w:themeFill="background1"/>
+          </w:tcPr>
+          <w:p>
+            <w:r>
+              <w:t>Joao Correia</w:t>
+            </w:r>
+          </w:p>
+        </w:tc>
+      </w:tr>
+      <w:tr>
+        <w:tc>
+          <w:tcPr>
+            <w:tcW w:w="2045" w:type="dxa"/>
+            <w:shd w:val="clear" w:color="auto" w:fill="FFFFFF" w:themeFill="background1"/>
+          </w:tcPr>
+          <w:p>
+            <w:r>
+              <w:t>Tester</w:t>
+            </w:r>
+          </w:p>
+        </w:tc>
+        <w:tc>
+          <w:tcPr>
+            <w:tcW w:w="3746" w:type="dxa"/>
+            <w:shd w:val="clear" w:color="auto" w:fill="FFFFFF" w:themeFill="background1"/>
+          </w:tcPr>
+          <w:p>
+            <w:r>
+              <w:t>Ausgewählte Personen die als erstes die Realisierung ausprobieren, mit dem Ziel, versteckte Fehler zu erkennen.</w:t>
+            </w:r>
+          </w:p>
+        </w:tc>
+        <w:tc>
+          <w:tcPr>
+            <w:tcW w:w="2911" w:type="dxa"/>
+            <w:shd w:val="clear" w:color="auto" w:fill="FFFFFF" w:themeFill="background1"/>
+          </w:tcPr>
+          <w:p>
+            <w:r>
+              <w:t xml:space="preserve">Maria de </w:t>
+            </w:r>
+            <w:proofErr w:type="spellStart"/>
+            <w:r>
+              <w:t>Carmo</w:t>
+            </w:r>
+            <w:proofErr w:type="spellEnd"/>
+            <w:r>
+              <w:t>,</w:t>
+            </w:r>
+          </w:p>
+          <w:p/>
         </w:tc>
       </w:tr>
     </w:tbl>
@@ -6864,38 +7175,6 @@
       <w:pPr>
         <w:ind w:left="360"/>
       </w:pPr>
-    </w:p>
-    <w:p>
-      <w:pPr>
-        <w:ind w:left="360"/>
-      </w:pPr>
-      <w:r>
-        <w:t>Arbeitgeber</w:t>
-      </w:r>
-    </w:p>
-    <w:p>
-      <w:pPr>
-        <w:ind w:left="360"/>
-      </w:pPr>
-      <w:r>
-        <w:t>Qualität manager</w:t>
-      </w:r>
-    </w:p>
-    <w:p>
-      <w:pPr>
-        <w:ind w:left="360"/>
-      </w:pPr>
-      <w:r>
-        <w:t>Projek leiter</w:t>
-      </w:r>
-    </w:p>
-    <w:p>
-      <w:pPr>
-        <w:ind w:left="360"/>
-      </w:pPr>
-      <w:r>
-        <w:t>tetser</w:t>
-      </w:r>
     </w:p>
     <w:p>
       <w:pPr>
@@ -7067,6 +7346,7 @@
           </w:tcPr>
           <w:p>
             <w:r>
+              <w:lastRenderedPageBreak/>
               <w:t>Auswirkungen bei Fehlschlag</w:t>
             </w:r>
           </w:p>
@@ -9680,7 +9960,21 @@
               <w:rPr>
                 <w:rFonts w:cs="Arial"/>
               </w:rPr>
-              <w:t xml:space="preserve"> ersten teil Fertig zu bekommen.</w:t>
+              <w:t xml:space="preserve"> ersten </w:t>
+            </w:r>
+            <w:proofErr w:type="spellStart"/>
+            <w:r>
+              <w:rPr>
+                <w:rFonts w:cs="Arial"/>
+              </w:rPr>
+              <w:t>teil</w:t>
+            </w:r>
+            <w:proofErr w:type="spellEnd"/>
+            <w:r>
+              <w:rPr>
+                <w:rFonts w:cs="Arial"/>
+              </w:rPr>
+              <w:t xml:space="preserve"> Fertig zu bekommen.</w:t>
             </w:r>
           </w:p>
         </w:tc>
@@ -9879,6 +10173,14 @@
                 <w:sz w:val="18"/>
               </w:rPr>
             </w:pPr>
+            <w:r>
+              <w:rPr>
+                <w:rFonts w:cs="Arial"/>
+                <w:sz w:val="22"/>
+                <w:szCs w:val="32"/>
+              </w:rPr>
+              <w:t>Aufgabenstellung erstellt</w:t>
+            </w:r>
           </w:p>
         </w:tc>
         <w:tc>
@@ -9899,6 +10201,13 @@
                 <w:szCs w:val="20"/>
               </w:rPr>
             </w:pPr>
+            <w:r>
+              <w:rPr>
+                <w:rFonts w:cs="Arial"/>
+                <w:szCs w:val="20"/>
+              </w:rPr>
+              <w:t>1</w:t>
+            </w:r>
           </w:p>
         </w:tc>
         <w:tc>
@@ -9919,6 +10228,13 @@
                 <w:szCs w:val="20"/>
               </w:rPr>
             </w:pPr>
+            <w:r>
+              <w:rPr>
+                <w:rFonts w:cs="Arial"/>
+                <w:szCs w:val="20"/>
+              </w:rPr>
+              <w:t>2</w:t>
+            </w:r>
           </w:p>
         </w:tc>
       </w:tr>
@@ -9939,6 +10255,13 @@
                 <w:sz w:val="18"/>
               </w:rPr>
             </w:pPr>
+            <w:r>
+              <w:rPr>
+                <w:rFonts w:cs="Arial"/>
+                <w:sz w:val="18"/>
+              </w:rPr>
+              <w:t>Standard definieren die genutzt werden</w:t>
+            </w:r>
           </w:p>
         </w:tc>
         <w:tc>
@@ -9959,6 +10282,13 @@
                 <w:szCs w:val="20"/>
               </w:rPr>
             </w:pPr>
+            <w:r>
+              <w:rPr>
+                <w:rFonts w:cs="Arial"/>
+                <w:szCs w:val="20"/>
+              </w:rPr>
+              <w:t>1</w:t>
+            </w:r>
           </w:p>
         </w:tc>
         <w:tc>
@@ -9979,6 +10309,13 @@
                 <w:szCs w:val="20"/>
               </w:rPr>
             </w:pPr>
+            <w:r>
+              <w:rPr>
+                <w:rFonts w:cs="Arial"/>
+                <w:szCs w:val="20"/>
+              </w:rPr>
+              <w:t>0.5</w:t>
+            </w:r>
           </w:p>
         </w:tc>
       </w:tr>
@@ -9999,6 +10336,13 @@
                 <w:sz w:val="18"/>
               </w:rPr>
             </w:pPr>
+            <w:r>
+              <w:rPr>
+                <w:rFonts w:cs="Arial"/>
+                <w:sz w:val="18"/>
+              </w:rPr>
+              <w:t xml:space="preserve">Schutz Analyse </w:t>
+            </w:r>
           </w:p>
         </w:tc>
         <w:tc>
@@ -10019,6 +10363,13 @@
                 <w:szCs w:val="20"/>
               </w:rPr>
             </w:pPr>
+            <w:r>
+              <w:rPr>
+                <w:rFonts w:cs="Arial"/>
+                <w:szCs w:val="20"/>
+              </w:rPr>
+              <w:t>0.5</w:t>
+            </w:r>
           </w:p>
         </w:tc>
         <w:tc>
@@ -10039,6 +10390,13 @@
                 <w:szCs w:val="20"/>
               </w:rPr>
             </w:pPr>
+            <w:r>
+              <w:rPr>
+                <w:rFonts w:cs="Arial"/>
+                <w:szCs w:val="20"/>
+              </w:rPr>
+              <w:t>0.5</w:t>
+            </w:r>
           </w:p>
         </w:tc>
       </w:tr>
@@ -10059,6 +10417,13 @@
                 <w:sz w:val="18"/>
               </w:rPr>
             </w:pPr>
+            <w:r>
+              <w:rPr>
+                <w:rFonts w:cs="Arial"/>
+                <w:sz w:val="18"/>
+              </w:rPr>
+              <w:t xml:space="preserve">Organisation und beteiligte Personen definiert </w:t>
+            </w:r>
           </w:p>
         </w:tc>
         <w:tc>
@@ -10079,6 +10444,13 @@
                 <w:szCs w:val="20"/>
               </w:rPr>
             </w:pPr>
+            <w:r>
+              <w:rPr>
+                <w:rFonts w:cs="Arial"/>
+                <w:szCs w:val="20"/>
+              </w:rPr>
+              <w:t>1</w:t>
+            </w:r>
           </w:p>
         </w:tc>
         <w:tc>
@@ -10099,6 +10471,13 @@
                 <w:szCs w:val="20"/>
               </w:rPr>
             </w:pPr>
+            <w:r>
+              <w:rPr>
+                <w:rFonts w:cs="Arial"/>
+                <w:szCs w:val="20"/>
+              </w:rPr>
+              <w:t>0.9</w:t>
+            </w:r>
           </w:p>
         </w:tc>
       </w:tr>
@@ -10119,6 +10498,13 @@
                 <w:sz w:val="18"/>
               </w:rPr>
             </w:pPr>
+            <w:r>
+              <w:rPr>
+                <w:rFonts w:cs="Arial"/>
+                <w:sz w:val="18"/>
+              </w:rPr>
+              <w:t>Risikoanalyse</w:t>
+            </w:r>
           </w:p>
         </w:tc>
         <w:tc>
@@ -10139,6 +10525,13 @@
                 <w:szCs w:val="20"/>
               </w:rPr>
             </w:pPr>
+            <w:r>
+              <w:rPr>
+                <w:rFonts w:cs="Arial"/>
+                <w:szCs w:val="20"/>
+              </w:rPr>
+              <w:t>1</w:t>
+            </w:r>
           </w:p>
         </w:tc>
         <w:tc>
@@ -10159,6 +10552,13 @@
                 <w:szCs w:val="20"/>
               </w:rPr>
             </w:pPr>
+            <w:r>
+              <w:rPr>
+                <w:rFonts w:cs="Arial"/>
+                <w:szCs w:val="20"/>
+              </w:rPr>
+              <w:t>0.2</w:t>
+            </w:r>
           </w:p>
         </w:tc>
       </w:tr>
@@ -10179,6 +10579,13 @@
                 <w:sz w:val="18"/>
               </w:rPr>
             </w:pPr>
+            <w:r>
+              <w:rPr>
+                <w:rFonts w:cs="Arial"/>
+                <w:sz w:val="18"/>
+              </w:rPr>
+              <w:t>Abschlussbericht vorbereitet für Nutzung</w:t>
+            </w:r>
           </w:p>
         </w:tc>
         <w:tc>
@@ -10199,6 +10606,13 @@
                 <w:szCs w:val="20"/>
               </w:rPr>
             </w:pPr>
+            <w:r>
+              <w:rPr>
+                <w:rFonts w:cs="Arial"/>
+                <w:szCs w:val="20"/>
+              </w:rPr>
+              <w:t>1.5</w:t>
+            </w:r>
           </w:p>
         </w:tc>
         <w:tc>
@@ -10219,6 +10633,13 @@
                 <w:szCs w:val="20"/>
               </w:rPr>
             </w:pPr>
+            <w:r>
+              <w:rPr>
+                <w:rFonts w:cs="Arial"/>
+                <w:szCs w:val="20"/>
+              </w:rPr>
+              <w:t>0.65</w:t>
+            </w:r>
           </w:p>
         </w:tc>
       </w:tr>
@@ -10582,6 +11003,12 @@
                 <w:rFonts w:cs="Arial"/>
               </w:rPr>
             </w:pPr>
+            <w:r>
+              <w:rPr>
+                <w:rFonts w:cs="Arial"/>
+              </w:rPr>
+              <w:t xml:space="preserve">Meine Sorgen vom Letzten Tag seinen leider gerechtfertigt zu sein und ich habe zu viel Zeit eingeplant. Zumindest ist es besser mehr zu planen als zu wenig  </w:t>
+            </w:r>
           </w:p>
         </w:tc>
       </w:tr>
@@ -10632,6 +11059,12 @@
                 <w:rFonts w:cs="Arial"/>
               </w:rPr>
             </w:pPr>
+            <w:r>
+              <w:rPr>
+                <w:rFonts w:cs="Arial"/>
+              </w:rPr>
+              <w:t xml:space="preserve">Bei manchem Punkte wusste ich nicht genau was man machen müsste. Haben bei solchen Problemen Herr Sollberger zu dem Rat genommen </w:t>
+            </w:r>
           </w:p>
         </w:tc>
       </w:tr>
@@ -10682,6 +11115,12 @@
                 <w:rFonts w:cs="Arial"/>
               </w:rPr>
             </w:pPr>
+            <w:r>
+              <w:rPr>
+                <w:rFonts w:cs="Arial"/>
+              </w:rPr>
+              <w:t>Ich habe den umfang der Arbeit weit übersetzt. Bis jetzt musst ich nur dran am Ball sein, um gut voran zu kommen und bin auch keine Blockade getroffen. Wenn dies Weitergeht könnte ich mehr als geplant morgen machen</w:t>
+            </w:r>
           </w:p>
         </w:tc>
       </w:tr>
@@ -10731,6 +11170,12 @@
                 <w:rFonts w:cs="Arial"/>
               </w:rPr>
             </w:pPr>
+            <w:r>
+              <w:rPr>
+                <w:rFonts w:cs="Arial"/>
+              </w:rPr>
+              <w:t>Teil 1 ist Fertig und man kann jetzt mit den Teil 2 anfangen.</w:t>
+            </w:r>
           </w:p>
         </w:tc>
       </w:tr>
@@ -15581,9 +16026,14 @@
       </w:pPr>
       <w:bookmarkStart w:id="35" w:name="_Toc103158077"/>
       <w:r>
-        <w:t>Datenschutz richtlinie</w:t>
+        <w:t xml:space="preserve">Datenschutz </w:t>
+      </w:r>
+      <w:proofErr w:type="spellStart"/>
+      <w:r>
+        <w:t>richtlinie</w:t>
       </w:r>
       <w:bookmarkEnd w:id="35"/>
+      <w:proofErr w:type="spellEnd"/>
     </w:p>
     <w:p/>
     <w:p/>
@@ -15603,10 +16053,12 @@
         <w:pStyle w:val="berschrift2"/>
       </w:pPr>
       <w:bookmarkStart w:id="37" w:name="_Toc103158079"/>
+      <w:proofErr w:type="spellStart"/>
       <w:r>
         <w:t>Systemodelierung</w:t>
       </w:r>
       <w:bookmarkEnd w:id="37"/>
+      <w:proofErr w:type="spellEnd"/>
     </w:p>
     <w:p/>
     <w:p>
@@ -15622,13 +16074,141 @@
     <w:p/>
     <w:p>
       <w:pPr>
+        <w:spacing w:line="259" w:lineRule="auto"/>
+      </w:pPr>
+      <w:r>
+        <w:br w:type="page"/>
+      </w:r>
+    </w:p>
+    <w:p>
+      <w:pPr>
         <w:pStyle w:val="berschrift1"/>
       </w:pPr>
       <w:bookmarkStart w:id="39" w:name="_Toc103158081"/>
       <w:r>
+        <w:lastRenderedPageBreak/>
         <w:t>Umsetzung Bericht</w:t>
       </w:r>
       <w:bookmarkEnd w:id="39"/>
+    </w:p>
+    <w:p>
+      <w:pPr>
+        <w:pStyle w:val="berschrift2"/>
+      </w:pPr>
+      <w:r>
+        <w:t>Ist und Soll</w:t>
+      </w:r>
+    </w:p>
+    <w:p>
+      <w:pPr>
+        <w:ind w:left="426"/>
+      </w:pPr>
+    </w:p>
+    <w:tbl>
+      <w:tblPr>
+        <w:tblStyle w:val="Tabellenraster"/>
+        <w:tblW w:w="0" w:type="auto"/>
+        <w:tblInd w:w="421" w:type="dxa"/>
+        <w:tblCellMar>
+          <w:left w:w="70" w:type="dxa"/>
+          <w:right w:w="70" w:type="dxa"/>
+        </w:tblCellMar>
+        <w:tblLook w:val="0000" w:firstRow="0" w:lastRow="0" w:firstColumn="0" w:lastColumn="0" w:noHBand="0" w:noVBand="0"/>
+      </w:tblPr>
+      <w:tblGrid>
+        <w:gridCol w:w="816"/>
+        <w:gridCol w:w="5775"/>
+        <w:gridCol w:w="2048"/>
+      </w:tblGrid>
+      <w:tr>
+        <w:tblPrEx>
+          <w:tblCellMar>
+            <w:top w:w="0" w:type="dxa"/>
+            <w:bottom w:w="0" w:type="dxa"/>
+          </w:tblCellMar>
+        </w:tblPrEx>
+        <w:trPr>
+          <w:trHeight w:val="296"/>
+        </w:trPr>
+        <w:tc>
+          <w:tcPr>
+            <w:tcW w:w="850" w:type="dxa"/>
+          </w:tcPr>
+          <w:p>
+            <w:r>
+              <w:t>Typ</w:t>
+            </w:r>
+          </w:p>
+        </w:tc>
+        <w:tc>
+          <w:tcPr>
+            <w:tcW w:w="6332" w:type="dxa"/>
+          </w:tcPr>
+          <w:p>
+            <w:r>
+              <w:t>Was genau</w:t>
+            </w:r>
+          </w:p>
+        </w:tc>
+        <w:tc>
+          <w:tcPr>
+            <w:tcW w:w="1457" w:type="dxa"/>
+          </w:tcPr>
+          <w:p>
+            <w:r>
+              <w:t>Wurde es abgeschlossen(y/n)</w:t>
+            </w:r>
+          </w:p>
+        </w:tc>
+      </w:tr>
+      <w:tr>
+        <w:tblPrEx>
+          <w:tblCellMar>
+            <w:top w:w="0" w:type="dxa"/>
+            <w:bottom w:w="0" w:type="dxa"/>
+          </w:tblCellMar>
+        </w:tblPrEx>
+        <w:trPr>
+          <w:trHeight w:val="296"/>
+        </w:trPr>
+        <w:tc>
+          <w:tcPr>
+            <w:tcW w:w="850" w:type="dxa"/>
+          </w:tcPr>
+          <w:p/>
+        </w:tc>
+        <w:tc>
+          <w:tcPr>
+            <w:tcW w:w="6332" w:type="dxa"/>
+          </w:tcPr>
+          <w:p/>
+        </w:tc>
+        <w:tc>
+          <w:tcPr>
+            <w:tcW w:w="1457" w:type="dxa"/>
+          </w:tcPr>
+          <w:p/>
+        </w:tc>
+      </w:tr>
+    </w:tbl>
+    <w:p/>
+    <w:p/>
+    <w:p>
+      <w:pPr>
+        <w:pStyle w:val="berschrift2"/>
+      </w:pPr>
+      <w:r>
+        <w:t>Reflexion</w:t>
+      </w:r>
+    </w:p>
+    <w:p/>
+    <w:p>
+      <w:pPr>
+        <w:pStyle w:val="berschrift2"/>
+      </w:pPr>
+      <w:r>
+        <w:t>Fazit</w:t>
+      </w:r>
     </w:p>
     <w:sectPr>
       <w:footerReference w:type="first" r:id="rId20"/>

</xml_diff>

<commit_message>
Letztes Updated vor Projekt beginn
</commit_message>
<xml_diff>
--- a/Dokumentation/ük_joao_Correia.docx
+++ b/Dokumentation/ük_joao_Correia.docx
@@ -12532,7 +12532,7 @@
               <w:spacing w:line="240" w:lineRule="auto"/>
             </w:pPr>
             <w:r>
-              <w:t xml:space="preserve">Textur Verzeichnis </w:t>
+              <w:t>Storyboard</w:t>
             </w:r>
           </w:p>
         </w:tc>
@@ -12554,6 +12554,13 @@
                 <w:szCs w:val="20"/>
               </w:rPr>
             </w:pPr>
+            <w:r>
+              <w:rPr>
+                <w:rFonts w:cs="Arial"/>
+                <w:szCs w:val="20"/>
+              </w:rPr>
+              <w:t>2</w:t>
+            </w:r>
           </w:p>
         </w:tc>
         <w:tc>
@@ -12575,6 +12582,13 @@
                 <w:szCs w:val="20"/>
               </w:rPr>
             </w:pPr>
+            <w:r>
+              <w:rPr>
+                <w:rFonts w:cs="Arial"/>
+                <w:szCs w:val="20"/>
+              </w:rPr>
+              <w:t>2</w:t>
+            </w:r>
           </w:p>
         </w:tc>
       </w:tr>
@@ -12592,7 +12606,7 @@
               <w:spacing w:line="240" w:lineRule="auto"/>
             </w:pPr>
             <w:r>
-              <w:t>Storyboard</w:t>
+              <w:t>Datenschutz Richtlinien</w:t>
             </w:r>
           </w:p>
         </w:tc>
@@ -12619,7 +12633,7 @@
                 <w:rFonts w:cs="Arial"/>
                 <w:szCs w:val="20"/>
               </w:rPr>
-              <w:t>2</w:t>
+              <w:t>0.5</w:t>
             </w:r>
           </w:p>
         </w:tc>
@@ -12642,6 +12656,13 @@
                 <w:szCs w:val="20"/>
               </w:rPr>
             </w:pPr>
+            <w:r>
+              <w:rPr>
+                <w:rFonts w:cs="Arial"/>
+                <w:szCs w:val="20"/>
+              </w:rPr>
+              <w:t>0.2</w:t>
+            </w:r>
           </w:p>
         </w:tc>
       </w:tr>
@@ -12659,7 +12680,7 @@
               <w:spacing w:line="240" w:lineRule="auto"/>
             </w:pPr>
             <w:r>
-              <w:t>Datenschutz Richtlinien</w:t>
+              <w:t>Technische Spezifikation (Unterstutzte Geräte, Daten Funktion)</w:t>
             </w:r>
           </w:p>
         </w:tc>
@@ -12686,7 +12707,7 @@
                 <w:rFonts w:cs="Arial"/>
                 <w:szCs w:val="20"/>
               </w:rPr>
-              <w:t>0.5</w:t>
+              <w:t>1</w:t>
             </w:r>
           </w:p>
         </w:tc>
@@ -12709,6 +12730,13 @@
                 <w:szCs w:val="20"/>
               </w:rPr>
             </w:pPr>
+            <w:r>
+              <w:rPr>
+                <w:rFonts w:cs="Arial"/>
+                <w:szCs w:val="20"/>
+              </w:rPr>
+              <w:t>0.1</w:t>
+            </w:r>
           </w:p>
         </w:tc>
       </w:tr>
@@ -12726,7 +12754,7 @@
               <w:spacing w:line="240" w:lineRule="auto"/>
             </w:pPr>
             <w:r>
-              <w:t>Technische Spezifikation (Unterstutzte Geräte, Daten Funktion)</w:t>
+              <w:t>Test-Konzept</w:t>
             </w:r>
           </w:p>
         </w:tc>
@@ -12776,73 +12804,13 @@
                 <w:szCs w:val="20"/>
               </w:rPr>
             </w:pPr>
-          </w:p>
-        </w:tc>
-      </w:tr>
-      <w:tr>
-        <w:tc>
-          <w:tcPr>
-            <w:tcW w:w="6226" w:type="dxa"/>
-            <w:tcMar>
-              <w:top w:w="85" w:type="dxa"/>
-              <w:bottom w:w="85" w:type="dxa"/>
-            </w:tcMar>
-          </w:tcPr>
-          <w:p>
-            <w:pPr>
-              <w:spacing w:line="240" w:lineRule="auto"/>
-            </w:pPr>
-            <w:r>
-              <w:t>Test-Konzept</w:t>
-            </w:r>
-          </w:p>
-        </w:tc>
-        <w:tc>
-          <w:tcPr>
-            <w:tcW w:w="1707" w:type="dxa"/>
-            <w:tcMar>
-              <w:top w:w="85" w:type="dxa"/>
-              <w:bottom w:w="85" w:type="dxa"/>
-            </w:tcMar>
-            <w:vAlign w:val="center"/>
-          </w:tcPr>
-          <w:p>
-            <w:pPr>
-              <w:pStyle w:val="BITTabelle"/>
-              <w:jc w:val="center"/>
+            <w:r>
               <w:rPr>
                 <w:rFonts w:cs="Arial"/>
                 <w:szCs w:val="20"/>
               </w:rPr>
-            </w:pPr>
-            <w:r>
-              <w:rPr>
-                <w:rFonts w:cs="Arial"/>
-                <w:szCs w:val="20"/>
-              </w:rPr>
               <w:t>1</w:t>
             </w:r>
-          </w:p>
-        </w:tc>
-        <w:tc>
-          <w:tcPr>
-            <w:tcW w:w="1560" w:type="dxa"/>
-            <w:gridSpan w:val="2"/>
-            <w:tcMar>
-              <w:top w:w="85" w:type="dxa"/>
-              <w:bottom w:w="85" w:type="dxa"/>
-            </w:tcMar>
-            <w:vAlign w:val="center"/>
-          </w:tcPr>
-          <w:p>
-            <w:pPr>
-              <w:pStyle w:val="BITTabelle"/>
-              <w:jc w:val="center"/>
-              <w:rPr>
-                <w:rFonts w:cs="Arial"/>
-                <w:szCs w:val="20"/>
-              </w:rPr>
-            </w:pPr>
           </w:p>
         </w:tc>
       </w:tr>
@@ -13215,6 +13183,12 @@
                 <w:rFonts w:cs="Arial"/>
               </w:rPr>
             </w:pPr>
+            <w:r>
+              <w:rPr>
+                <w:rFonts w:cs="Arial"/>
+              </w:rPr>
+              <w:t>Storyboard ist grösser als zuvor gedacht, werde am nächsten tag noch daran arbeiten müssen</w:t>
+            </w:r>
           </w:p>
         </w:tc>
       </w:tr>
@@ -13271,6 +13245,12 @@
                 <w:rFonts w:cs="Arial"/>
               </w:rPr>
             </w:pPr>
+            <w:r>
+              <w:rPr>
+                <w:rFonts w:cs="Arial"/>
+              </w:rPr>
+              <w:t xml:space="preserve">Die Arbeit war recht selbsterklärend </w:t>
+            </w:r>
           </w:p>
         </w:tc>
       </w:tr>
@@ -13327,6 +13307,12 @@
                 <w:rFonts w:cs="Arial"/>
               </w:rPr>
             </w:pPr>
+            <w:r>
+              <w:rPr>
+                <w:rFonts w:cs="Arial"/>
+              </w:rPr>
+              <w:t>Gut Voran gekommen, musste aber manche Sachen zum Nächsten Tag verschieben</w:t>
+            </w:r>
           </w:p>
         </w:tc>
       </w:tr>
@@ -13383,6 +13369,12 @@
                 <w:rFonts w:cs="Arial"/>
               </w:rPr>
             </w:pPr>
+            <w:r>
+              <w:rPr>
+                <w:rFonts w:cs="Arial"/>
+              </w:rPr>
+              <w:t>Die Letzen haben erledigen um mit der Realisierung anzufangen</w:t>
+            </w:r>
           </w:p>
         </w:tc>
       </w:tr>
@@ -13407,7 +13399,7 @@
     </w:p>
     <w:tbl>
       <w:tblPr>
-        <w:tblW w:w="9430" w:type="dxa"/>
+        <w:tblW w:w="9351" w:type="dxa"/>
         <w:tblBorders>
           <w:top w:val="single" w:sz="4" w:space="0" w:color="auto"/>
           <w:left w:val="single" w:sz="4" w:space="0" w:color="auto"/>
@@ -13424,9 +13416,8 @@
       </w:tblPr>
       <w:tblGrid>
         <w:gridCol w:w="6226"/>
-        <w:gridCol w:w="1066"/>
-        <w:gridCol w:w="1069"/>
-        <w:gridCol w:w="1069"/>
+        <w:gridCol w:w="1566"/>
+        <w:gridCol w:w="1559"/>
       </w:tblGrid>
       <w:tr>
         <w:tc>
@@ -13459,7 +13450,7 @@
         </w:tc>
         <w:tc>
           <w:tcPr>
-            <w:tcW w:w="1066" w:type="dxa"/>
+            <w:tcW w:w="1566" w:type="dxa"/>
             <w:shd w:val="clear" w:color="auto" w:fill="E6E6E6"/>
             <w:tcMar>
               <w:top w:w="85" w:type="dxa"/>
@@ -13482,13 +13473,32 @@
                 <w:sz w:val="22"/>
                 <w:szCs w:val="22"/>
               </w:rPr>
-              <w:t>Person</w:t>
-            </w:r>
-          </w:p>
-        </w:tc>
-        <w:tc>
-          <w:tcPr>
-            <w:tcW w:w="1069" w:type="dxa"/>
+              <w:t>Aufwand</w:t>
+            </w:r>
+          </w:p>
+          <w:p>
+            <w:pPr>
+              <w:pStyle w:val="BITTabellentitel"/>
+              <w:jc w:val="center"/>
+              <w:rPr>
+                <w:rFonts w:cs="Arial"/>
+                <w:sz w:val="22"/>
+                <w:szCs w:val="22"/>
+              </w:rPr>
+            </w:pPr>
+            <w:r>
+              <w:rPr>
+                <w:rFonts w:cs="Arial"/>
+                <w:sz w:val="22"/>
+                <w:szCs w:val="22"/>
+              </w:rPr>
+              <w:t>geplant (Std)</w:t>
+            </w:r>
+          </w:p>
+        </w:tc>
+        <w:tc>
+          <w:tcPr>
+            <w:tcW w:w="1559" w:type="dxa"/>
             <w:shd w:val="clear" w:color="auto" w:fill="E6E6E6"/>
             <w:tcMar>
               <w:top w:w="85" w:type="dxa"/>
@@ -13530,54 +13540,6 @@
                 <w:sz w:val="22"/>
                 <w:szCs w:val="22"/>
               </w:rPr>
-              <w:t>geplant (Std)</w:t>
-            </w:r>
-          </w:p>
-        </w:tc>
-        <w:tc>
-          <w:tcPr>
-            <w:tcW w:w="1069" w:type="dxa"/>
-            <w:shd w:val="clear" w:color="auto" w:fill="E6E6E6"/>
-            <w:tcMar>
-              <w:top w:w="85" w:type="dxa"/>
-              <w:bottom w:w="85" w:type="dxa"/>
-            </w:tcMar>
-          </w:tcPr>
-          <w:p>
-            <w:pPr>
-              <w:pStyle w:val="BITTabellentitel"/>
-              <w:jc w:val="center"/>
-              <w:rPr>
-                <w:rFonts w:cs="Arial"/>
-                <w:sz w:val="22"/>
-                <w:szCs w:val="22"/>
-              </w:rPr>
-            </w:pPr>
-            <w:r>
-              <w:rPr>
-                <w:rFonts w:cs="Arial"/>
-                <w:sz w:val="22"/>
-                <w:szCs w:val="22"/>
-              </w:rPr>
-              <w:t>Aufwand</w:t>
-            </w:r>
-          </w:p>
-          <w:p>
-            <w:pPr>
-              <w:pStyle w:val="BITTabellentitel"/>
-              <w:jc w:val="center"/>
-              <w:rPr>
-                <w:rFonts w:cs="Arial"/>
-                <w:sz w:val="22"/>
-                <w:szCs w:val="22"/>
-              </w:rPr>
-            </w:pPr>
-            <w:r>
-              <w:rPr>
-                <w:rFonts w:cs="Arial"/>
-                <w:sz w:val="22"/>
-                <w:szCs w:val="22"/>
-              </w:rPr>
               <w:t>effektiv (Std)</w:t>
             </w:r>
           </w:p>
@@ -13600,21 +13562,18 @@
                 <w:sz w:val="18"/>
               </w:rPr>
             </w:pPr>
-          </w:p>
-        </w:tc>
-        <w:tc>
-          <w:tcPr>
-            <w:tcW w:w="1066" w:type="dxa"/>
-            <w:tcMar>
-              <w:top w:w="85" w:type="dxa"/>
-              <w:bottom w:w="85" w:type="dxa"/>
-            </w:tcMar>
-          </w:tcPr>
-          <w:p/>
-        </w:tc>
-        <w:tc>
-          <w:tcPr>
-            <w:tcW w:w="1069" w:type="dxa"/>
+            <w:r>
+              <w:rPr>
+                <w:rFonts w:cs="Arial"/>
+                <w:sz w:val="18"/>
+              </w:rPr>
+              <w:t>Storyboard</w:t>
+            </w:r>
+          </w:p>
+        </w:tc>
+        <w:tc>
+          <w:tcPr>
+            <w:tcW w:w="1566" w:type="dxa"/>
             <w:tcMar>
               <w:top w:w="85" w:type="dxa"/>
               <w:bottom w:w="85" w:type="dxa"/>
@@ -13630,11 +13589,18 @@
                 <w:szCs w:val="20"/>
               </w:rPr>
             </w:pPr>
-          </w:p>
-        </w:tc>
-        <w:tc>
-          <w:tcPr>
-            <w:tcW w:w="1069" w:type="dxa"/>
+            <w:r>
+              <w:rPr>
+                <w:rFonts w:cs="Arial"/>
+                <w:szCs w:val="20"/>
+              </w:rPr>
+              <w:t>1</w:t>
+            </w:r>
+          </w:p>
+        </w:tc>
+        <w:tc>
+          <w:tcPr>
+            <w:tcW w:w="1559" w:type="dxa"/>
             <w:tcMar>
               <w:top w:w="85" w:type="dxa"/>
               <w:bottom w:w="85" w:type="dxa"/>
@@ -13650,6 +13616,13 @@
                 <w:szCs w:val="20"/>
               </w:rPr>
             </w:pPr>
+            <w:r>
+              <w:rPr>
+                <w:rFonts w:cs="Arial"/>
+                <w:szCs w:val="20"/>
+              </w:rPr>
+              <w:t>1</w:t>
+            </w:r>
           </w:p>
         </w:tc>
       </w:tr>
@@ -13670,21 +13643,18 @@
                 <w:sz w:val="18"/>
               </w:rPr>
             </w:pPr>
-          </w:p>
-        </w:tc>
-        <w:tc>
-          <w:tcPr>
-            <w:tcW w:w="1066" w:type="dxa"/>
-            <w:tcMar>
-              <w:top w:w="85" w:type="dxa"/>
-              <w:bottom w:w="85" w:type="dxa"/>
-            </w:tcMar>
-          </w:tcPr>
-          <w:p/>
-        </w:tc>
-        <w:tc>
-          <w:tcPr>
-            <w:tcW w:w="1069" w:type="dxa"/>
+            <w:r>
+              <w:rPr>
+                <w:rFonts w:cs="Arial"/>
+                <w:sz w:val="18"/>
+              </w:rPr>
+              <w:t>Test-Konzept</w:t>
+            </w:r>
+          </w:p>
+        </w:tc>
+        <w:tc>
+          <w:tcPr>
+            <w:tcW w:w="1566" w:type="dxa"/>
             <w:tcMar>
               <w:top w:w="85" w:type="dxa"/>
               <w:bottom w:w="85" w:type="dxa"/>
@@ -13700,11 +13670,18 @@
                 <w:szCs w:val="20"/>
               </w:rPr>
             </w:pPr>
-          </w:p>
-        </w:tc>
-        <w:tc>
-          <w:tcPr>
-            <w:tcW w:w="1069" w:type="dxa"/>
+            <w:r>
+              <w:rPr>
+                <w:rFonts w:cs="Arial"/>
+                <w:szCs w:val="20"/>
+              </w:rPr>
+              <w:t>0.5</w:t>
+            </w:r>
+          </w:p>
+        </w:tc>
+        <w:tc>
+          <w:tcPr>
+            <w:tcW w:w="1559" w:type="dxa"/>
             <w:tcMar>
               <w:top w:w="85" w:type="dxa"/>
               <w:bottom w:w="85" w:type="dxa"/>
@@ -13720,6 +13697,13 @@
                 <w:szCs w:val="20"/>
               </w:rPr>
             </w:pPr>
+            <w:r>
+              <w:rPr>
+                <w:rFonts w:cs="Arial"/>
+                <w:szCs w:val="20"/>
+              </w:rPr>
+              <w:t>0.5</w:t>
+            </w:r>
           </w:p>
         </w:tc>
       </w:tr>
@@ -13737,24 +13721,29 @@
               <w:pStyle w:val="BITTabelle"/>
               <w:rPr>
                 <w:rFonts w:cs="Arial"/>
-                <w:sz w:val="18"/>
+                <w:b/>
+                <w:i/>
+                <w:iCs/>
+                <w:sz w:val="22"/>
+                <w:szCs w:val="22"/>
               </w:rPr>
             </w:pPr>
-          </w:p>
-        </w:tc>
-        <w:tc>
-          <w:tcPr>
-            <w:tcW w:w="1066" w:type="dxa"/>
-            <w:tcMar>
-              <w:top w:w="85" w:type="dxa"/>
-              <w:bottom w:w="85" w:type="dxa"/>
-            </w:tcMar>
-          </w:tcPr>
-          <w:p/>
-        </w:tc>
-        <w:tc>
-          <w:tcPr>
-            <w:tcW w:w="1069" w:type="dxa"/>
+            <w:r>
+              <w:rPr>
+                <w:rFonts w:cs="Arial"/>
+                <w:b/>
+                <w:i/>
+                <w:iCs/>
+                <w:sz w:val="22"/>
+                <w:szCs w:val="22"/>
+              </w:rPr>
+              <w:t>Geplante Tagesreserve</w:t>
+            </w:r>
+          </w:p>
+        </w:tc>
+        <w:tc>
+          <w:tcPr>
+            <w:tcW w:w="1566" w:type="dxa"/>
             <w:tcMar>
               <w:top w:w="85" w:type="dxa"/>
               <w:bottom w:w="85" w:type="dxa"/>
@@ -13774,7 +13763,7 @@
         </w:tc>
         <w:tc>
           <w:tcPr>
-            <w:tcW w:w="1069" w:type="dxa"/>
+            <w:tcW w:w="1559" w:type="dxa"/>
             <w:tcMar>
               <w:top w:w="85" w:type="dxa"/>
               <w:bottom w:w="85" w:type="dxa"/>
@@ -13804,222 +13793,9 @@
           </w:tcPr>
           <w:p>
             <w:pPr>
-              <w:pStyle w:val="BITTabelle"/>
-              <w:rPr>
-                <w:rFonts w:cs="Arial"/>
-                <w:sz w:val="18"/>
-              </w:rPr>
-            </w:pPr>
-          </w:p>
-        </w:tc>
-        <w:tc>
-          <w:tcPr>
-            <w:tcW w:w="1066" w:type="dxa"/>
-            <w:tcMar>
-              <w:top w:w="85" w:type="dxa"/>
-              <w:bottom w:w="85" w:type="dxa"/>
-            </w:tcMar>
-          </w:tcPr>
-          <w:p/>
-        </w:tc>
-        <w:tc>
-          <w:tcPr>
-            <w:tcW w:w="1069" w:type="dxa"/>
-            <w:tcMar>
-              <w:top w:w="85" w:type="dxa"/>
-              <w:bottom w:w="85" w:type="dxa"/>
-            </w:tcMar>
-            <w:vAlign w:val="center"/>
-          </w:tcPr>
-          <w:p>
-            <w:pPr>
-              <w:pStyle w:val="BITTabelle"/>
-              <w:jc w:val="center"/>
-              <w:rPr>
-                <w:rFonts w:cs="Arial"/>
-                <w:szCs w:val="20"/>
-              </w:rPr>
-            </w:pPr>
-          </w:p>
-        </w:tc>
-        <w:tc>
-          <w:tcPr>
-            <w:tcW w:w="1069" w:type="dxa"/>
-            <w:tcMar>
-              <w:top w:w="85" w:type="dxa"/>
-              <w:bottom w:w="85" w:type="dxa"/>
-            </w:tcMar>
-            <w:vAlign w:val="center"/>
-          </w:tcPr>
-          <w:p>
-            <w:pPr>
-              <w:pStyle w:val="BITTabelle"/>
-              <w:jc w:val="center"/>
-              <w:rPr>
-                <w:rFonts w:cs="Arial"/>
-                <w:szCs w:val="20"/>
-              </w:rPr>
-            </w:pPr>
-          </w:p>
-        </w:tc>
-      </w:tr>
-      <w:tr>
-        <w:tc>
-          <w:tcPr>
-            <w:tcW w:w="6226" w:type="dxa"/>
-            <w:tcMar>
-              <w:top w:w="85" w:type="dxa"/>
-              <w:bottom w:w="85" w:type="dxa"/>
-            </w:tcMar>
-          </w:tcPr>
-          <w:p>
-            <w:pPr>
-              <w:pStyle w:val="BITTabelle"/>
-              <w:rPr>
-                <w:rFonts w:cs="Arial"/>
-                <w:sz w:val="18"/>
-              </w:rPr>
-            </w:pPr>
-          </w:p>
-        </w:tc>
-        <w:tc>
-          <w:tcPr>
-            <w:tcW w:w="1066" w:type="dxa"/>
-            <w:tcMar>
-              <w:top w:w="85" w:type="dxa"/>
-              <w:bottom w:w="85" w:type="dxa"/>
-            </w:tcMar>
-          </w:tcPr>
-          <w:p/>
-        </w:tc>
-        <w:tc>
-          <w:tcPr>
-            <w:tcW w:w="1069" w:type="dxa"/>
-            <w:tcMar>
-              <w:top w:w="85" w:type="dxa"/>
-              <w:bottom w:w="85" w:type="dxa"/>
-            </w:tcMar>
-            <w:vAlign w:val="center"/>
-          </w:tcPr>
-          <w:p>
-            <w:pPr>
-              <w:pStyle w:val="BITTabelle"/>
-              <w:jc w:val="center"/>
-              <w:rPr>
-                <w:rFonts w:cs="Arial"/>
-                <w:szCs w:val="20"/>
-              </w:rPr>
-            </w:pPr>
-          </w:p>
-        </w:tc>
-        <w:tc>
-          <w:tcPr>
-            <w:tcW w:w="1069" w:type="dxa"/>
-            <w:tcMar>
-              <w:top w:w="85" w:type="dxa"/>
-              <w:bottom w:w="85" w:type="dxa"/>
-            </w:tcMar>
-            <w:vAlign w:val="center"/>
-          </w:tcPr>
-          <w:p>
-            <w:pPr>
-              <w:pStyle w:val="BITTabelle"/>
-              <w:jc w:val="center"/>
-              <w:rPr>
-                <w:rFonts w:cs="Arial"/>
-                <w:szCs w:val="20"/>
-              </w:rPr>
-            </w:pPr>
-          </w:p>
-        </w:tc>
-      </w:tr>
-      <w:tr>
-        <w:tc>
-          <w:tcPr>
-            <w:tcW w:w="6226" w:type="dxa"/>
-            <w:tcMar>
-              <w:top w:w="85" w:type="dxa"/>
-              <w:bottom w:w="85" w:type="dxa"/>
-            </w:tcMar>
-          </w:tcPr>
-          <w:p>
-            <w:pPr>
-              <w:pStyle w:val="BITTabelle"/>
-              <w:rPr>
-                <w:rFonts w:cs="Arial"/>
-                <w:sz w:val="18"/>
-              </w:rPr>
-            </w:pPr>
-          </w:p>
-        </w:tc>
-        <w:tc>
-          <w:tcPr>
-            <w:tcW w:w="1066" w:type="dxa"/>
-            <w:tcMar>
-              <w:top w:w="85" w:type="dxa"/>
-              <w:bottom w:w="85" w:type="dxa"/>
-            </w:tcMar>
-          </w:tcPr>
-          <w:p/>
-        </w:tc>
-        <w:tc>
-          <w:tcPr>
-            <w:tcW w:w="1069" w:type="dxa"/>
-            <w:tcMar>
-              <w:top w:w="85" w:type="dxa"/>
-              <w:bottom w:w="85" w:type="dxa"/>
-            </w:tcMar>
-            <w:vAlign w:val="center"/>
-          </w:tcPr>
-          <w:p>
-            <w:pPr>
-              <w:pStyle w:val="BITTabelle"/>
-              <w:jc w:val="center"/>
-              <w:rPr>
-                <w:rFonts w:cs="Arial"/>
-                <w:szCs w:val="20"/>
-              </w:rPr>
-            </w:pPr>
-          </w:p>
-        </w:tc>
-        <w:tc>
-          <w:tcPr>
-            <w:tcW w:w="1069" w:type="dxa"/>
-            <w:tcMar>
-              <w:top w:w="85" w:type="dxa"/>
-              <w:bottom w:w="85" w:type="dxa"/>
-            </w:tcMar>
-            <w:vAlign w:val="center"/>
-          </w:tcPr>
-          <w:p>
-            <w:pPr>
-              <w:pStyle w:val="BITTabelle"/>
-              <w:jc w:val="center"/>
-              <w:rPr>
-                <w:rFonts w:cs="Arial"/>
-                <w:szCs w:val="20"/>
-              </w:rPr>
-            </w:pPr>
-          </w:p>
-        </w:tc>
-      </w:tr>
-      <w:tr>
-        <w:tc>
-          <w:tcPr>
-            <w:tcW w:w="6226" w:type="dxa"/>
-            <w:tcMar>
-              <w:top w:w="85" w:type="dxa"/>
-              <w:bottom w:w="85" w:type="dxa"/>
-            </w:tcMar>
-          </w:tcPr>
-          <w:p>
-            <w:pPr>
-              <w:pStyle w:val="BITTabelle"/>
-              <w:rPr>
-                <w:rFonts w:cs="Arial"/>
-                <w:b/>
-                <w:i/>
-                <w:iCs/>
+              <w:pStyle w:val="BITTabellentitel"/>
+              <w:rPr>
+                <w:rFonts w:cs="Arial"/>
                 <w:sz w:val="22"/>
                 <w:szCs w:val="22"/>
               </w:rPr>
@@ -14027,130 +13803,16 @@
             <w:r>
               <w:rPr>
                 <w:rFonts w:cs="Arial"/>
-                <w:b/>
-                <w:i/>
-                <w:iCs/>
                 <w:sz w:val="22"/>
                 <w:szCs w:val="22"/>
               </w:rPr>
-              <w:t>Geplante Tagesreserve</w:t>
-            </w:r>
-          </w:p>
-        </w:tc>
-        <w:tc>
-          <w:tcPr>
-            <w:tcW w:w="1066" w:type="dxa"/>
-            <w:tcMar>
-              <w:top w:w="85" w:type="dxa"/>
-              <w:bottom w:w="85" w:type="dxa"/>
-            </w:tcMar>
-            <w:vAlign w:val="center"/>
-          </w:tcPr>
-          <w:p>
-            <w:pPr>
-              <w:pStyle w:val="BITTabelle"/>
-              <w:jc w:val="center"/>
-              <w:rPr>
-                <w:rFonts w:cs="Arial"/>
-                <w:szCs w:val="20"/>
-              </w:rPr>
-            </w:pPr>
-          </w:p>
-        </w:tc>
-        <w:tc>
-          <w:tcPr>
-            <w:tcW w:w="1069" w:type="dxa"/>
-            <w:tcMar>
-              <w:top w:w="85" w:type="dxa"/>
-              <w:bottom w:w="85" w:type="dxa"/>
-            </w:tcMar>
-            <w:vAlign w:val="center"/>
-          </w:tcPr>
-          <w:p>
-            <w:pPr>
-              <w:pStyle w:val="BITTabelle"/>
-              <w:jc w:val="center"/>
-              <w:rPr>
-                <w:rFonts w:cs="Arial"/>
-                <w:szCs w:val="20"/>
-              </w:rPr>
-            </w:pPr>
-          </w:p>
-        </w:tc>
-        <w:tc>
-          <w:tcPr>
-            <w:tcW w:w="1069" w:type="dxa"/>
-            <w:tcMar>
-              <w:top w:w="85" w:type="dxa"/>
-              <w:bottom w:w="85" w:type="dxa"/>
-            </w:tcMar>
-            <w:vAlign w:val="center"/>
-          </w:tcPr>
-          <w:p>
-            <w:pPr>
-              <w:pStyle w:val="BITTabelle"/>
-              <w:jc w:val="center"/>
-              <w:rPr>
-                <w:rFonts w:cs="Arial"/>
-                <w:szCs w:val="20"/>
-              </w:rPr>
-            </w:pPr>
-          </w:p>
-        </w:tc>
-      </w:tr>
-      <w:tr>
-        <w:tc>
-          <w:tcPr>
-            <w:tcW w:w="6226" w:type="dxa"/>
-            <w:tcMar>
-              <w:top w:w="85" w:type="dxa"/>
-              <w:bottom w:w="85" w:type="dxa"/>
-            </w:tcMar>
-          </w:tcPr>
-          <w:p>
-            <w:pPr>
-              <w:pStyle w:val="BITTabellentitel"/>
-              <w:rPr>
-                <w:rFonts w:cs="Arial"/>
-                <w:sz w:val="22"/>
-                <w:szCs w:val="22"/>
-              </w:rPr>
-            </w:pPr>
-            <w:r>
-              <w:rPr>
-                <w:rFonts w:cs="Arial"/>
-                <w:sz w:val="22"/>
-                <w:szCs w:val="22"/>
-              </w:rPr>
               <w:t>Total:</w:t>
             </w:r>
           </w:p>
         </w:tc>
         <w:tc>
           <w:tcPr>
-            <w:tcW w:w="1066" w:type="dxa"/>
-            <w:tcMar>
-              <w:top w:w="85" w:type="dxa"/>
-              <w:bottom w:w="85" w:type="dxa"/>
-            </w:tcMar>
-            <w:vAlign w:val="center"/>
-          </w:tcPr>
-          <w:p>
-            <w:pPr>
-              <w:pStyle w:val="BITTabellentitel"/>
-              <w:jc w:val="center"/>
-              <w:rPr>
-                <w:rFonts w:cs="Arial"/>
-                <w:b w:val="0"/>
-                <w:bCs w:val="0"/>
-                <w:szCs w:val="20"/>
-              </w:rPr>
-            </w:pPr>
-          </w:p>
-        </w:tc>
-        <w:tc>
-          <w:tcPr>
-            <w:tcW w:w="1069" w:type="dxa"/>
+            <w:tcW w:w="1566" w:type="dxa"/>
             <w:tcBorders>
               <w:bottom w:val="single" w:sz="4" w:space="0" w:color="auto"/>
             </w:tcBorders>
@@ -14215,7 +13877,7 @@
         </w:tc>
         <w:tc>
           <w:tcPr>
-            <w:tcW w:w="1069" w:type="dxa"/>
+            <w:tcW w:w="1559" w:type="dxa"/>
             <w:tcBorders>
               <w:bottom w:val="single" w:sz="4" w:space="0" w:color="auto"/>
             </w:tcBorders>
@@ -14309,29 +13971,7 @@
         </w:tc>
         <w:tc>
           <w:tcPr>
-            <w:tcW w:w="1066" w:type="dxa"/>
-            <w:tcMar>
-              <w:top w:w="85" w:type="dxa"/>
-              <w:bottom w:w="85" w:type="dxa"/>
-            </w:tcMar>
-            <w:vAlign w:val="center"/>
-          </w:tcPr>
-          <w:p>
-            <w:pPr>
-              <w:pStyle w:val="BITTabellentitel"/>
-              <w:jc w:val="center"/>
-              <w:rPr>
-                <w:rFonts w:cs="Arial"/>
-                <w:b w:val="0"/>
-                <w:bCs w:val="0"/>
-                <w:szCs w:val="20"/>
-              </w:rPr>
-            </w:pPr>
-          </w:p>
-        </w:tc>
-        <w:tc>
-          <w:tcPr>
-            <w:tcW w:w="1069" w:type="dxa"/>
+            <w:tcW w:w="1566" w:type="dxa"/>
             <w:tcBorders>
               <w:bottom w:val="nil"/>
             </w:tcBorders>
@@ -14356,7 +13996,7 @@
         </w:tc>
         <w:tc>
           <w:tcPr>
-            <w:tcW w:w="1069" w:type="dxa"/>
+            <w:tcW w:w="1559" w:type="dxa"/>
             <w:tcBorders>
               <w:bottom w:val="nil"/>
             </w:tcBorders>
@@ -14383,8 +14023,8 @@
       <w:tr>
         <w:tc>
           <w:tcPr>
-            <w:tcW w:w="9430" w:type="dxa"/>
-            <w:gridSpan w:val="4"/>
+            <w:tcW w:w="9351" w:type="dxa"/>
+            <w:gridSpan w:val="3"/>
             <w:shd w:val="clear" w:color="auto" w:fill="E6E6E6"/>
             <w:vAlign w:val="center"/>
           </w:tcPr>
@@ -14411,8 +14051,8 @@
       <w:tr>
         <w:tc>
           <w:tcPr>
-            <w:tcW w:w="9430" w:type="dxa"/>
-            <w:gridSpan w:val="4"/>
+            <w:tcW w:w="9351" w:type="dxa"/>
+            <w:gridSpan w:val="3"/>
             <w:tcMar>
               <w:top w:w="85" w:type="dxa"/>
               <w:bottom w:w="85" w:type="dxa"/>
@@ -14425,14 +14065,68 @@
                 <w:rFonts w:cs="Arial"/>
               </w:rPr>
             </w:pPr>
+            <w:r>
+              <w:rPr>
+                <w:rFonts w:cs="Arial"/>
+              </w:rPr>
+              <w:t>Ich habe</w:t>
+            </w:r>
+            <w:r>
+              <w:rPr>
+                <w:rFonts w:cs="Arial"/>
+              </w:rPr>
+              <w:t xml:space="preserve"> </w:t>
+            </w:r>
+            <w:r>
+              <w:rPr>
+                <w:rFonts w:cs="Arial"/>
+              </w:rPr>
+              <w:t>die Zeit</w:t>
+            </w:r>
+            <w:r>
+              <w:rPr>
+                <w:rFonts w:cs="Arial"/>
+              </w:rPr>
+              <w:t xml:space="preserve"> plan umgeändert, damit das W</w:t>
+            </w:r>
+            <w:r>
+              <w:rPr>
+                <w:rFonts w:cs="Arial"/>
+              </w:rPr>
+              <w:t>o</w:t>
+            </w:r>
+            <w:r>
+              <w:rPr>
+                <w:rFonts w:cs="Arial"/>
+              </w:rPr>
+              <w:t>ch</w:t>
+            </w:r>
+            <w:r>
+              <w:rPr>
+                <w:rFonts w:cs="Arial"/>
+              </w:rPr>
+              <w:t>en</w:t>
+            </w:r>
+            <w:r>
+              <w:rPr>
+                <w:rFonts w:cs="Arial"/>
+              </w:rPr>
+              <w:t>ende berücksichtig wird</w:t>
+            </w:r>
+            <w:r>
+              <w:rPr>
+                <w:rFonts w:cs="Arial"/>
+              </w:rPr>
+              <w:t>.</w:t>
+            </w:r>
           </w:p>
         </w:tc>
       </w:tr>
       <w:tr>
         <w:tc>
           <w:tcPr>
-            <w:tcW w:w="9430" w:type="dxa"/>
-            <w:gridSpan w:val="4"/>
+            <w:tcW w:w="9351" w:type="dxa"/>
+            <w:gridSpan w:val="3"/>
             <w:shd w:val="clear" w:color="auto" w:fill="E6E6E6"/>
             <w:vAlign w:val="center"/>
           </w:tcPr>
@@ -14459,8 +14153,8 @@
       <w:tr>
         <w:tc>
           <w:tcPr>
-            <w:tcW w:w="9430" w:type="dxa"/>
-            <w:gridSpan w:val="4"/>
+            <w:tcW w:w="9351" w:type="dxa"/>
+            <w:gridSpan w:val="3"/>
             <w:tcMar>
               <w:top w:w="85" w:type="dxa"/>
               <w:bottom w:w="85" w:type="dxa"/>
@@ -14473,14 +14167,20 @@
                 <w:rFonts w:cs="Arial"/>
               </w:rPr>
             </w:pPr>
+            <w:r>
+              <w:rPr>
+                <w:rFonts w:cs="Arial"/>
+              </w:rPr>
+              <w:t xml:space="preserve">Arbeit war selbsterklärend </w:t>
+            </w:r>
           </w:p>
         </w:tc>
       </w:tr>
       <w:tr>
         <w:tc>
           <w:tcPr>
-            <w:tcW w:w="9430" w:type="dxa"/>
-            <w:gridSpan w:val="4"/>
+            <w:tcW w:w="9351" w:type="dxa"/>
+            <w:gridSpan w:val="3"/>
             <w:shd w:val="clear" w:color="auto" w:fill="E6E6E6"/>
             <w:vAlign w:val="center"/>
           </w:tcPr>
@@ -14507,8 +14207,8 @@
       <w:tr>
         <w:tc>
           <w:tcPr>
-            <w:tcW w:w="9430" w:type="dxa"/>
-            <w:gridSpan w:val="4"/>
+            <w:tcW w:w="9351" w:type="dxa"/>
+            <w:gridSpan w:val="3"/>
             <w:tcMar>
               <w:top w:w="85" w:type="dxa"/>
               <w:bottom w:w="85" w:type="dxa"/>
@@ -14521,14 +14221,38 @@
                 <w:rFonts w:cs="Arial"/>
               </w:rPr>
             </w:pPr>
+            <w:r>
+              <w:rPr>
+                <w:rFonts w:cs="Arial"/>
+              </w:rPr>
+              <w:t>Ich bin</w:t>
+            </w:r>
+            <w:r>
+              <w:rPr>
+                <w:rFonts w:cs="Arial"/>
+              </w:rPr>
+              <w:t xml:space="preserve"> ab jetzt mit der Planung fertig und bin </w:t>
+            </w:r>
+            <w:r>
+              <w:rPr>
+                <w:rFonts w:cs="Arial"/>
+              </w:rPr>
+              <w:t>vorbereitet</w:t>
+            </w:r>
+            <w:r>
+              <w:rPr>
+                <w:rFonts w:cs="Arial"/>
+              </w:rPr>
+              <w:t xml:space="preserve"> für die Realisierung </w:t>
+            </w:r>
           </w:p>
         </w:tc>
       </w:tr>
       <w:tr>
         <w:tc>
           <w:tcPr>
-            <w:tcW w:w="9430" w:type="dxa"/>
-            <w:gridSpan w:val="4"/>
+            <w:tcW w:w="9351" w:type="dxa"/>
+            <w:gridSpan w:val="3"/>
             <w:shd w:val="clear" w:color="auto" w:fill="E6E6E6"/>
             <w:vAlign w:val="center"/>
           </w:tcPr>
@@ -14555,8 +14279,8 @@
       <w:tr>
         <w:tc>
           <w:tcPr>
-            <w:tcW w:w="9430" w:type="dxa"/>
-            <w:gridSpan w:val="4"/>
+            <w:tcW w:w="9351" w:type="dxa"/>
+            <w:gridSpan w:val="3"/>
             <w:tcMar>
               <w:top w:w="85" w:type="dxa"/>
               <w:bottom w:w="85" w:type="dxa"/>
@@ -14569,15 +14293,18 @@
                 <w:rFonts w:cs="Arial"/>
               </w:rPr>
             </w:pPr>
+            <w:r>
+              <w:rPr>
+                <w:rFonts w:cs="Arial"/>
+              </w:rPr>
+              <w:t>Am nächsten Tag mit der Realisierung anfangen</w:t>
+            </w:r>
           </w:p>
         </w:tc>
       </w:tr>
     </w:tbl>
     <w:p/>
     <w:p>
-      <w:pPr>
-        <w:spacing w:line="259" w:lineRule="auto"/>
-      </w:pPr>
       <w:r>
         <w:br w:type="page"/>
       </w:r>
@@ -14585,12 +14312,15 @@
     <w:p>
       <w:r>
         <w:lastRenderedPageBreak/>
-        <w:t>09.05.2022</w:t>
+        <w:t>16</w:t>
+      </w:r>
+      <w:r>
+        <w:t>.05.2022</w:t>
       </w:r>
     </w:p>
     <w:tbl>
       <w:tblPr>
-        <w:tblW w:w="9430" w:type="dxa"/>
+        <w:tblW w:w="9351" w:type="dxa"/>
         <w:tblBorders>
           <w:top w:val="single" w:sz="4" w:space="0" w:color="auto"/>
           <w:left w:val="single" w:sz="4" w:space="0" w:color="auto"/>
@@ -14607,9 +14337,8 @@
       </w:tblPr>
       <w:tblGrid>
         <w:gridCol w:w="6226"/>
-        <w:gridCol w:w="1066"/>
-        <w:gridCol w:w="1069"/>
-        <w:gridCol w:w="1069"/>
+        <w:gridCol w:w="1566"/>
+        <w:gridCol w:w="1559"/>
       </w:tblGrid>
       <w:tr>
         <w:tc>
@@ -14642,7 +14371,7 @@
         </w:tc>
         <w:tc>
           <w:tcPr>
-            <w:tcW w:w="1066" w:type="dxa"/>
+            <w:tcW w:w="1566" w:type="dxa"/>
             <w:shd w:val="clear" w:color="auto" w:fill="E6E6E6"/>
             <w:tcMar>
               <w:top w:w="85" w:type="dxa"/>
@@ -14665,13 +14394,32 @@
                 <w:sz w:val="22"/>
                 <w:szCs w:val="22"/>
               </w:rPr>
-              <w:t>Person</w:t>
-            </w:r>
-          </w:p>
-        </w:tc>
-        <w:tc>
-          <w:tcPr>
-            <w:tcW w:w="1069" w:type="dxa"/>
+              <w:t>Aufwand</w:t>
+            </w:r>
+          </w:p>
+          <w:p>
+            <w:pPr>
+              <w:pStyle w:val="BITTabellentitel"/>
+              <w:jc w:val="center"/>
+              <w:rPr>
+                <w:rFonts w:cs="Arial"/>
+                <w:sz w:val="22"/>
+                <w:szCs w:val="22"/>
+              </w:rPr>
+            </w:pPr>
+            <w:r>
+              <w:rPr>
+                <w:rFonts w:cs="Arial"/>
+                <w:sz w:val="22"/>
+                <w:szCs w:val="22"/>
+              </w:rPr>
+              <w:t>geplant (Std)</w:t>
+            </w:r>
+          </w:p>
+        </w:tc>
+        <w:tc>
+          <w:tcPr>
+            <w:tcW w:w="1559" w:type="dxa"/>
             <w:shd w:val="clear" w:color="auto" w:fill="E6E6E6"/>
             <w:tcMar>
               <w:top w:w="85" w:type="dxa"/>
@@ -14713,54 +14461,6 @@
                 <w:sz w:val="22"/>
                 <w:szCs w:val="22"/>
               </w:rPr>
-              <w:t>geplant (Std)</w:t>
-            </w:r>
-          </w:p>
-        </w:tc>
-        <w:tc>
-          <w:tcPr>
-            <w:tcW w:w="1069" w:type="dxa"/>
-            <w:shd w:val="clear" w:color="auto" w:fill="E6E6E6"/>
-            <w:tcMar>
-              <w:top w:w="85" w:type="dxa"/>
-              <w:bottom w:w="85" w:type="dxa"/>
-            </w:tcMar>
-          </w:tcPr>
-          <w:p>
-            <w:pPr>
-              <w:pStyle w:val="BITTabellentitel"/>
-              <w:jc w:val="center"/>
-              <w:rPr>
-                <w:rFonts w:cs="Arial"/>
-                <w:sz w:val="22"/>
-                <w:szCs w:val="22"/>
-              </w:rPr>
-            </w:pPr>
-            <w:r>
-              <w:rPr>
-                <w:rFonts w:cs="Arial"/>
-                <w:sz w:val="22"/>
-                <w:szCs w:val="22"/>
-              </w:rPr>
-              <w:t>Aufwand</w:t>
-            </w:r>
-          </w:p>
-          <w:p>
-            <w:pPr>
-              <w:pStyle w:val="BITTabellentitel"/>
-              <w:jc w:val="center"/>
-              <w:rPr>
-                <w:rFonts w:cs="Arial"/>
-                <w:sz w:val="22"/>
-                <w:szCs w:val="22"/>
-              </w:rPr>
-            </w:pPr>
-            <w:r>
-              <w:rPr>
-                <w:rFonts w:cs="Arial"/>
-                <w:sz w:val="22"/>
-                <w:szCs w:val="22"/>
-              </w:rPr>
               <w:t>effektiv (Std)</w:t>
             </w:r>
           </w:p>
@@ -14787,17 +14487,7 @@
         </w:tc>
         <w:tc>
           <w:tcPr>
-            <w:tcW w:w="1066" w:type="dxa"/>
-            <w:tcMar>
-              <w:top w:w="85" w:type="dxa"/>
-              <w:bottom w:w="85" w:type="dxa"/>
-            </w:tcMar>
-          </w:tcPr>
-          <w:p/>
-        </w:tc>
-        <w:tc>
-          <w:tcPr>
-            <w:tcW w:w="1069" w:type="dxa"/>
+            <w:tcW w:w="1566" w:type="dxa"/>
             <w:tcMar>
               <w:top w:w="85" w:type="dxa"/>
               <w:bottom w:w="85" w:type="dxa"/>
@@ -14817,7 +14507,7 @@
         </w:tc>
         <w:tc>
           <w:tcPr>
-            <w:tcW w:w="1069" w:type="dxa"/>
+            <w:tcW w:w="1559" w:type="dxa"/>
             <w:tcMar>
               <w:top w:w="85" w:type="dxa"/>
               <w:bottom w:w="85" w:type="dxa"/>
@@ -14857,17 +14547,7 @@
         </w:tc>
         <w:tc>
           <w:tcPr>
-            <w:tcW w:w="1066" w:type="dxa"/>
-            <w:tcMar>
-              <w:top w:w="85" w:type="dxa"/>
-              <w:bottom w:w="85" w:type="dxa"/>
-            </w:tcMar>
-          </w:tcPr>
-          <w:p/>
-        </w:tc>
-        <w:tc>
-          <w:tcPr>
-            <w:tcW w:w="1069" w:type="dxa"/>
+            <w:tcW w:w="1566" w:type="dxa"/>
             <w:tcMar>
               <w:top w:w="85" w:type="dxa"/>
               <w:bottom w:w="85" w:type="dxa"/>
@@ -14887,7 +14567,7 @@
         </w:tc>
         <w:tc>
           <w:tcPr>
-            <w:tcW w:w="1069" w:type="dxa"/>
+            <w:tcW w:w="1559" w:type="dxa"/>
             <w:tcMar>
               <w:top w:w="85" w:type="dxa"/>
               <w:bottom w:w="85" w:type="dxa"/>
@@ -14920,24 +14600,29 @@
               <w:pStyle w:val="BITTabelle"/>
               <w:rPr>
                 <w:rFonts w:cs="Arial"/>
-                <w:sz w:val="18"/>
+                <w:b/>
+                <w:i/>
+                <w:iCs/>
+                <w:sz w:val="22"/>
+                <w:szCs w:val="22"/>
               </w:rPr>
             </w:pPr>
-          </w:p>
-        </w:tc>
-        <w:tc>
-          <w:tcPr>
-            <w:tcW w:w="1066" w:type="dxa"/>
-            <w:tcMar>
-              <w:top w:w="85" w:type="dxa"/>
-              <w:bottom w:w="85" w:type="dxa"/>
-            </w:tcMar>
-          </w:tcPr>
-          <w:p/>
-        </w:tc>
-        <w:tc>
-          <w:tcPr>
-            <w:tcW w:w="1069" w:type="dxa"/>
+            <w:r>
+              <w:rPr>
+                <w:rFonts w:cs="Arial"/>
+                <w:b/>
+                <w:i/>
+                <w:iCs/>
+                <w:sz w:val="22"/>
+                <w:szCs w:val="22"/>
+              </w:rPr>
+              <w:t>Geplante Tagesreserve</w:t>
+            </w:r>
+          </w:p>
+        </w:tc>
+        <w:tc>
+          <w:tcPr>
+            <w:tcW w:w="1566" w:type="dxa"/>
             <w:tcMar>
               <w:top w:w="85" w:type="dxa"/>
               <w:bottom w:w="85" w:type="dxa"/>
@@ -14957,7 +14642,7 @@
         </w:tc>
         <w:tc>
           <w:tcPr>
-            <w:tcW w:w="1069" w:type="dxa"/>
+            <w:tcW w:w="1559" w:type="dxa"/>
             <w:tcMar>
               <w:top w:w="85" w:type="dxa"/>
               <w:bottom w:w="85" w:type="dxa"/>
@@ -14987,222 +14672,9 @@
           </w:tcPr>
           <w:p>
             <w:pPr>
-              <w:pStyle w:val="BITTabelle"/>
-              <w:rPr>
-                <w:rFonts w:cs="Arial"/>
-                <w:sz w:val="18"/>
-              </w:rPr>
-            </w:pPr>
-          </w:p>
-        </w:tc>
-        <w:tc>
-          <w:tcPr>
-            <w:tcW w:w="1066" w:type="dxa"/>
-            <w:tcMar>
-              <w:top w:w="85" w:type="dxa"/>
-              <w:bottom w:w="85" w:type="dxa"/>
-            </w:tcMar>
-          </w:tcPr>
-          <w:p/>
-        </w:tc>
-        <w:tc>
-          <w:tcPr>
-            <w:tcW w:w="1069" w:type="dxa"/>
-            <w:tcMar>
-              <w:top w:w="85" w:type="dxa"/>
-              <w:bottom w:w="85" w:type="dxa"/>
-            </w:tcMar>
-            <w:vAlign w:val="center"/>
-          </w:tcPr>
-          <w:p>
-            <w:pPr>
-              <w:pStyle w:val="BITTabelle"/>
-              <w:jc w:val="center"/>
-              <w:rPr>
-                <w:rFonts w:cs="Arial"/>
-                <w:szCs w:val="20"/>
-              </w:rPr>
-            </w:pPr>
-          </w:p>
-        </w:tc>
-        <w:tc>
-          <w:tcPr>
-            <w:tcW w:w="1069" w:type="dxa"/>
-            <w:tcMar>
-              <w:top w:w="85" w:type="dxa"/>
-              <w:bottom w:w="85" w:type="dxa"/>
-            </w:tcMar>
-            <w:vAlign w:val="center"/>
-          </w:tcPr>
-          <w:p>
-            <w:pPr>
-              <w:pStyle w:val="BITTabelle"/>
-              <w:jc w:val="center"/>
-              <w:rPr>
-                <w:rFonts w:cs="Arial"/>
-                <w:szCs w:val="20"/>
-              </w:rPr>
-            </w:pPr>
-          </w:p>
-        </w:tc>
-      </w:tr>
-      <w:tr>
-        <w:tc>
-          <w:tcPr>
-            <w:tcW w:w="6226" w:type="dxa"/>
-            <w:tcMar>
-              <w:top w:w="85" w:type="dxa"/>
-              <w:bottom w:w="85" w:type="dxa"/>
-            </w:tcMar>
-          </w:tcPr>
-          <w:p>
-            <w:pPr>
-              <w:pStyle w:val="BITTabelle"/>
-              <w:rPr>
-                <w:rFonts w:cs="Arial"/>
-                <w:sz w:val="18"/>
-              </w:rPr>
-            </w:pPr>
-          </w:p>
-        </w:tc>
-        <w:tc>
-          <w:tcPr>
-            <w:tcW w:w="1066" w:type="dxa"/>
-            <w:tcMar>
-              <w:top w:w="85" w:type="dxa"/>
-              <w:bottom w:w="85" w:type="dxa"/>
-            </w:tcMar>
-          </w:tcPr>
-          <w:p/>
-        </w:tc>
-        <w:tc>
-          <w:tcPr>
-            <w:tcW w:w="1069" w:type="dxa"/>
-            <w:tcMar>
-              <w:top w:w="85" w:type="dxa"/>
-              <w:bottom w:w="85" w:type="dxa"/>
-            </w:tcMar>
-            <w:vAlign w:val="center"/>
-          </w:tcPr>
-          <w:p>
-            <w:pPr>
-              <w:pStyle w:val="BITTabelle"/>
-              <w:jc w:val="center"/>
-              <w:rPr>
-                <w:rFonts w:cs="Arial"/>
-                <w:szCs w:val="20"/>
-              </w:rPr>
-            </w:pPr>
-          </w:p>
-        </w:tc>
-        <w:tc>
-          <w:tcPr>
-            <w:tcW w:w="1069" w:type="dxa"/>
-            <w:tcMar>
-              <w:top w:w="85" w:type="dxa"/>
-              <w:bottom w:w="85" w:type="dxa"/>
-            </w:tcMar>
-            <w:vAlign w:val="center"/>
-          </w:tcPr>
-          <w:p>
-            <w:pPr>
-              <w:pStyle w:val="BITTabelle"/>
-              <w:jc w:val="center"/>
-              <w:rPr>
-                <w:rFonts w:cs="Arial"/>
-                <w:szCs w:val="20"/>
-              </w:rPr>
-            </w:pPr>
-          </w:p>
-        </w:tc>
-      </w:tr>
-      <w:tr>
-        <w:tc>
-          <w:tcPr>
-            <w:tcW w:w="6226" w:type="dxa"/>
-            <w:tcMar>
-              <w:top w:w="85" w:type="dxa"/>
-              <w:bottom w:w="85" w:type="dxa"/>
-            </w:tcMar>
-          </w:tcPr>
-          <w:p>
-            <w:pPr>
-              <w:pStyle w:val="BITTabelle"/>
-              <w:rPr>
-                <w:rFonts w:cs="Arial"/>
-                <w:sz w:val="18"/>
-              </w:rPr>
-            </w:pPr>
-          </w:p>
-        </w:tc>
-        <w:tc>
-          <w:tcPr>
-            <w:tcW w:w="1066" w:type="dxa"/>
-            <w:tcMar>
-              <w:top w:w="85" w:type="dxa"/>
-              <w:bottom w:w="85" w:type="dxa"/>
-            </w:tcMar>
-          </w:tcPr>
-          <w:p/>
-        </w:tc>
-        <w:tc>
-          <w:tcPr>
-            <w:tcW w:w="1069" w:type="dxa"/>
-            <w:tcMar>
-              <w:top w:w="85" w:type="dxa"/>
-              <w:bottom w:w="85" w:type="dxa"/>
-            </w:tcMar>
-            <w:vAlign w:val="center"/>
-          </w:tcPr>
-          <w:p>
-            <w:pPr>
-              <w:pStyle w:val="BITTabelle"/>
-              <w:jc w:val="center"/>
-              <w:rPr>
-                <w:rFonts w:cs="Arial"/>
-                <w:szCs w:val="20"/>
-              </w:rPr>
-            </w:pPr>
-          </w:p>
-        </w:tc>
-        <w:tc>
-          <w:tcPr>
-            <w:tcW w:w="1069" w:type="dxa"/>
-            <w:tcMar>
-              <w:top w:w="85" w:type="dxa"/>
-              <w:bottom w:w="85" w:type="dxa"/>
-            </w:tcMar>
-            <w:vAlign w:val="center"/>
-          </w:tcPr>
-          <w:p>
-            <w:pPr>
-              <w:pStyle w:val="BITTabelle"/>
-              <w:jc w:val="center"/>
-              <w:rPr>
-                <w:rFonts w:cs="Arial"/>
-                <w:szCs w:val="20"/>
-              </w:rPr>
-            </w:pPr>
-          </w:p>
-        </w:tc>
-      </w:tr>
-      <w:tr>
-        <w:tc>
-          <w:tcPr>
-            <w:tcW w:w="6226" w:type="dxa"/>
-            <w:tcMar>
-              <w:top w:w="85" w:type="dxa"/>
-              <w:bottom w:w="85" w:type="dxa"/>
-            </w:tcMar>
-          </w:tcPr>
-          <w:p>
-            <w:pPr>
-              <w:pStyle w:val="BITTabelle"/>
-              <w:rPr>
-                <w:rFonts w:cs="Arial"/>
-                <w:b/>
-                <w:i/>
-                <w:iCs/>
+              <w:pStyle w:val="BITTabellentitel"/>
+              <w:rPr>
+                <w:rFonts w:cs="Arial"/>
                 <w:sz w:val="22"/>
                 <w:szCs w:val="22"/>
               </w:rPr>
@@ -15210,130 +14682,16 @@
             <w:r>
               <w:rPr>
                 <w:rFonts w:cs="Arial"/>
-                <w:b/>
-                <w:i/>
-                <w:iCs/>
                 <w:sz w:val="22"/>
                 <w:szCs w:val="22"/>
               </w:rPr>
-              <w:t>Geplante Tagesreserve</w:t>
-            </w:r>
-          </w:p>
-        </w:tc>
-        <w:tc>
-          <w:tcPr>
-            <w:tcW w:w="1066" w:type="dxa"/>
-            <w:tcMar>
-              <w:top w:w="85" w:type="dxa"/>
-              <w:bottom w:w="85" w:type="dxa"/>
-            </w:tcMar>
-            <w:vAlign w:val="center"/>
-          </w:tcPr>
-          <w:p>
-            <w:pPr>
-              <w:pStyle w:val="BITTabelle"/>
-              <w:jc w:val="center"/>
-              <w:rPr>
-                <w:rFonts w:cs="Arial"/>
-                <w:szCs w:val="20"/>
-              </w:rPr>
-            </w:pPr>
-          </w:p>
-        </w:tc>
-        <w:tc>
-          <w:tcPr>
-            <w:tcW w:w="1069" w:type="dxa"/>
-            <w:tcMar>
-              <w:top w:w="85" w:type="dxa"/>
-              <w:bottom w:w="85" w:type="dxa"/>
-            </w:tcMar>
-            <w:vAlign w:val="center"/>
-          </w:tcPr>
-          <w:p>
-            <w:pPr>
-              <w:pStyle w:val="BITTabelle"/>
-              <w:jc w:val="center"/>
-              <w:rPr>
-                <w:rFonts w:cs="Arial"/>
-                <w:szCs w:val="20"/>
-              </w:rPr>
-            </w:pPr>
-          </w:p>
-        </w:tc>
-        <w:tc>
-          <w:tcPr>
-            <w:tcW w:w="1069" w:type="dxa"/>
-            <w:tcMar>
-              <w:top w:w="85" w:type="dxa"/>
-              <w:bottom w:w="85" w:type="dxa"/>
-            </w:tcMar>
-            <w:vAlign w:val="center"/>
-          </w:tcPr>
-          <w:p>
-            <w:pPr>
-              <w:pStyle w:val="BITTabelle"/>
-              <w:jc w:val="center"/>
-              <w:rPr>
-                <w:rFonts w:cs="Arial"/>
-                <w:szCs w:val="20"/>
-              </w:rPr>
-            </w:pPr>
-          </w:p>
-        </w:tc>
-      </w:tr>
-      <w:tr>
-        <w:tc>
-          <w:tcPr>
-            <w:tcW w:w="6226" w:type="dxa"/>
-            <w:tcMar>
-              <w:top w:w="85" w:type="dxa"/>
-              <w:bottom w:w="85" w:type="dxa"/>
-            </w:tcMar>
-          </w:tcPr>
-          <w:p>
-            <w:pPr>
-              <w:pStyle w:val="BITTabellentitel"/>
-              <w:rPr>
-                <w:rFonts w:cs="Arial"/>
-                <w:sz w:val="22"/>
-                <w:szCs w:val="22"/>
-              </w:rPr>
-            </w:pPr>
-            <w:r>
-              <w:rPr>
-                <w:rFonts w:cs="Arial"/>
-                <w:sz w:val="22"/>
-                <w:szCs w:val="22"/>
-              </w:rPr>
               <w:t>Total:</w:t>
             </w:r>
           </w:p>
         </w:tc>
         <w:tc>
           <w:tcPr>
-            <w:tcW w:w="1066" w:type="dxa"/>
-            <w:tcMar>
-              <w:top w:w="85" w:type="dxa"/>
-              <w:bottom w:w="85" w:type="dxa"/>
-            </w:tcMar>
-            <w:vAlign w:val="center"/>
-          </w:tcPr>
-          <w:p>
-            <w:pPr>
-              <w:pStyle w:val="BITTabellentitel"/>
-              <w:jc w:val="center"/>
-              <w:rPr>
-                <w:rFonts w:cs="Arial"/>
-                <w:b w:val="0"/>
-                <w:bCs w:val="0"/>
-                <w:szCs w:val="20"/>
-              </w:rPr>
-            </w:pPr>
-          </w:p>
-        </w:tc>
-        <w:tc>
-          <w:tcPr>
-            <w:tcW w:w="1069" w:type="dxa"/>
+            <w:tcW w:w="1566" w:type="dxa"/>
             <w:tcBorders>
               <w:bottom w:val="single" w:sz="4" w:space="0" w:color="auto"/>
             </w:tcBorders>
@@ -15398,7 +14756,7 @@
         </w:tc>
         <w:tc>
           <w:tcPr>
-            <w:tcW w:w="1069" w:type="dxa"/>
+            <w:tcW w:w="1559" w:type="dxa"/>
             <w:tcBorders>
               <w:bottom w:val="single" w:sz="4" w:space="0" w:color="auto"/>
             </w:tcBorders>
@@ -15492,29 +14850,7 @@
         </w:tc>
         <w:tc>
           <w:tcPr>
-            <w:tcW w:w="1066" w:type="dxa"/>
-            <w:tcMar>
-              <w:top w:w="85" w:type="dxa"/>
-              <w:bottom w:w="85" w:type="dxa"/>
-            </w:tcMar>
-            <w:vAlign w:val="center"/>
-          </w:tcPr>
-          <w:p>
-            <w:pPr>
-              <w:pStyle w:val="BITTabellentitel"/>
-              <w:jc w:val="center"/>
-              <w:rPr>
-                <w:rFonts w:cs="Arial"/>
-                <w:b w:val="0"/>
-                <w:bCs w:val="0"/>
-                <w:szCs w:val="20"/>
-              </w:rPr>
-            </w:pPr>
-          </w:p>
-        </w:tc>
-        <w:tc>
-          <w:tcPr>
-            <w:tcW w:w="1069" w:type="dxa"/>
+            <w:tcW w:w="1566" w:type="dxa"/>
             <w:tcBorders>
               <w:bottom w:val="nil"/>
             </w:tcBorders>
@@ -15539,7 +14875,7 @@
         </w:tc>
         <w:tc>
           <w:tcPr>
-            <w:tcW w:w="1069" w:type="dxa"/>
+            <w:tcW w:w="1559" w:type="dxa"/>
             <w:tcBorders>
               <w:bottom w:val="nil"/>
             </w:tcBorders>
@@ -15566,8 +14902,8 @@
       <w:tr>
         <w:tc>
           <w:tcPr>
-            <w:tcW w:w="9430" w:type="dxa"/>
-            <w:gridSpan w:val="4"/>
+            <w:tcW w:w="9351" w:type="dxa"/>
+            <w:gridSpan w:val="3"/>
             <w:shd w:val="clear" w:color="auto" w:fill="E6E6E6"/>
             <w:vAlign w:val="center"/>
           </w:tcPr>
@@ -15594,8 +14930,8 @@
       <w:tr>
         <w:tc>
           <w:tcPr>
-            <w:tcW w:w="9430" w:type="dxa"/>
-            <w:gridSpan w:val="4"/>
+            <w:tcW w:w="9351" w:type="dxa"/>
+            <w:gridSpan w:val="3"/>
             <w:tcMar>
               <w:top w:w="85" w:type="dxa"/>
               <w:bottom w:w="85" w:type="dxa"/>
@@ -15608,14 +14944,20 @@
                 <w:rFonts w:cs="Arial"/>
               </w:rPr>
             </w:pPr>
+            <w:r>
+              <w:rPr>
+                <w:rFonts w:cs="Arial"/>
+              </w:rPr>
+              <w:t xml:space="preserve">Aufgaben am Sonntag zugewiesen, wurde zum Montag verschoben </w:t>
+            </w:r>
           </w:p>
         </w:tc>
       </w:tr>
       <w:tr>
         <w:tc>
           <w:tcPr>
-            <w:tcW w:w="9430" w:type="dxa"/>
-            <w:gridSpan w:val="4"/>
+            <w:tcW w:w="9351" w:type="dxa"/>
+            <w:gridSpan w:val="3"/>
             <w:shd w:val="clear" w:color="auto" w:fill="E6E6E6"/>
             <w:vAlign w:val="center"/>
           </w:tcPr>
@@ -15642,8 +14984,8 @@
       <w:tr>
         <w:tc>
           <w:tcPr>
-            <w:tcW w:w="9430" w:type="dxa"/>
-            <w:gridSpan w:val="4"/>
+            <w:tcW w:w="9351" w:type="dxa"/>
+            <w:gridSpan w:val="3"/>
             <w:tcMar>
               <w:top w:w="85" w:type="dxa"/>
               <w:bottom w:w="85" w:type="dxa"/>
@@ -15662,8 +15004,8 @@
       <w:tr>
         <w:tc>
           <w:tcPr>
-            <w:tcW w:w="9430" w:type="dxa"/>
-            <w:gridSpan w:val="4"/>
+            <w:tcW w:w="9351" w:type="dxa"/>
+            <w:gridSpan w:val="3"/>
             <w:shd w:val="clear" w:color="auto" w:fill="E6E6E6"/>
             <w:vAlign w:val="center"/>
           </w:tcPr>
@@ -15690,8 +15032,8 @@
       <w:tr>
         <w:tc>
           <w:tcPr>
-            <w:tcW w:w="9430" w:type="dxa"/>
-            <w:gridSpan w:val="4"/>
+            <w:tcW w:w="9351" w:type="dxa"/>
+            <w:gridSpan w:val="3"/>
             <w:tcMar>
               <w:top w:w="85" w:type="dxa"/>
               <w:bottom w:w="85" w:type="dxa"/>
@@ -15710,8 +15052,8 @@
       <w:tr>
         <w:tc>
           <w:tcPr>
-            <w:tcW w:w="9430" w:type="dxa"/>
-            <w:gridSpan w:val="4"/>
+            <w:tcW w:w="9351" w:type="dxa"/>
+            <w:gridSpan w:val="3"/>
             <w:shd w:val="clear" w:color="auto" w:fill="E6E6E6"/>
             <w:vAlign w:val="center"/>
           </w:tcPr>
@@ -15738,8 +15080,8 @@
       <w:tr>
         <w:tc>
           <w:tcPr>
-            <w:tcW w:w="9430" w:type="dxa"/>
-            <w:gridSpan w:val="4"/>
+            <w:tcW w:w="9351" w:type="dxa"/>
+            <w:gridSpan w:val="3"/>
             <w:tcMar>
               <w:top w:w="85" w:type="dxa"/>
               <w:bottom w:w="85" w:type="dxa"/>
@@ -15766,12 +15108,808 @@
       </w:r>
     </w:p>
     <w:p>
+      <w:r>
+        <w:lastRenderedPageBreak/>
+        <w:t>15</w:t>
+      </w:r>
+      <w:r>
+        <w:t>.05.2022</w:t>
+      </w:r>
+    </w:p>
+    <w:tbl>
+      <w:tblPr>
+        <w:tblW w:w="9351" w:type="dxa"/>
+        <w:tblBorders>
+          <w:top w:val="single" w:sz="4" w:space="0" w:color="auto"/>
+          <w:left w:val="single" w:sz="4" w:space="0" w:color="auto"/>
+          <w:bottom w:val="single" w:sz="4" w:space="0" w:color="auto"/>
+          <w:right w:val="single" w:sz="4" w:space="0" w:color="auto"/>
+          <w:insideH w:val="single" w:sz="4" w:space="0" w:color="auto"/>
+          <w:insideV w:val="single" w:sz="4" w:space="0" w:color="auto"/>
+        </w:tblBorders>
+        <w:tblCellMar>
+          <w:left w:w="70" w:type="dxa"/>
+          <w:right w:w="70" w:type="dxa"/>
+        </w:tblCellMar>
+        <w:tblLook w:val="0000" w:firstRow="0" w:lastRow="0" w:firstColumn="0" w:lastColumn="0" w:noHBand="0" w:noVBand="0"/>
+      </w:tblPr>
+      <w:tblGrid>
+        <w:gridCol w:w="6226"/>
+        <w:gridCol w:w="1566"/>
+        <w:gridCol w:w="1559"/>
+      </w:tblGrid>
+      <w:tr>
+        <w:tc>
+          <w:tcPr>
+            <w:tcW w:w="6226" w:type="dxa"/>
+            <w:shd w:val="clear" w:color="auto" w:fill="E6E6E6"/>
+            <w:tcMar>
+              <w:top w:w="85" w:type="dxa"/>
+              <w:bottom w:w="85" w:type="dxa"/>
+            </w:tcMar>
+          </w:tcPr>
+          <w:p>
+            <w:pPr>
+              <w:pStyle w:val="BITTabellentitel"/>
+              <w:rPr>
+                <w:rFonts w:cs="Arial"/>
+                <w:sz w:val="22"/>
+                <w:szCs w:val="22"/>
+              </w:rPr>
+            </w:pPr>
+            <w:r>
+              <w:rPr>
+                <w:rFonts w:cs="Arial"/>
+                <w:sz w:val="22"/>
+                <w:szCs w:val="22"/>
+              </w:rPr>
+              <w:t>Tätigkeiten</w:t>
+            </w:r>
+          </w:p>
+        </w:tc>
+        <w:tc>
+          <w:tcPr>
+            <w:tcW w:w="1566" w:type="dxa"/>
+            <w:shd w:val="clear" w:color="auto" w:fill="E6E6E6"/>
+            <w:tcMar>
+              <w:top w:w="85" w:type="dxa"/>
+              <w:bottom w:w="85" w:type="dxa"/>
+            </w:tcMar>
+          </w:tcPr>
+          <w:p>
+            <w:pPr>
+              <w:pStyle w:val="BITTabellentitel"/>
+              <w:jc w:val="center"/>
+              <w:rPr>
+                <w:rFonts w:cs="Arial"/>
+                <w:sz w:val="22"/>
+                <w:szCs w:val="22"/>
+              </w:rPr>
+            </w:pPr>
+            <w:r>
+              <w:rPr>
+                <w:rFonts w:cs="Arial"/>
+                <w:sz w:val="22"/>
+                <w:szCs w:val="22"/>
+              </w:rPr>
+              <w:t>Aufwand</w:t>
+            </w:r>
+          </w:p>
+          <w:p>
+            <w:pPr>
+              <w:pStyle w:val="BITTabellentitel"/>
+              <w:jc w:val="center"/>
+              <w:rPr>
+                <w:rFonts w:cs="Arial"/>
+                <w:sz w:val="22"/>
+                <w:szCs w:val="22"/>
+              </w:rPr>
+            </w:pPr>
+            <w:r>
+              <w:rPr>
+                <w:rFonts w:cs="Arial"/>
+                <w:sz w:val="22"/>
+                <w:szCs w:val="22"/>
+              </w:rPr>
+              <w:t>geplant (Std)</w:t>
+            </w:r>
+          </w:p>
+        </w:tc>
+        <w:tc>
+          <w:tcPr>
+            <w:tcW w:w="1559" w:type="dxa"/>
+            <w:shd w:val="clear" w:color="auto" w:fill="E6E6E6"/>
+            <w:tcMar>
+              <w:top w:w="85" w:type="dxa"/>
+              <w:bottom w:w="85" w:type="dxa"/>
+            </w:tcMar>
+          </w:tcPr>
+          <w:p>
+            <w:pPr>
+              <w:pStyle w:val="BITTabellentitel"/>
+              <w:jc w:val="center"/>
+              <w:rPr>
+                <w:rFonts w:cs="Arial"/>
+                <w:sz w:val="22"/>
+                <w:szCs w:val="22"/>
+              </w:rPr>
+            </w:pPr>
+            <w:r>
+              <w:rPr>
+                <w:rFonts w:cs="Arial"/>
+                <w:sz w:val="22"/>
+                <w:szCs w:val="22"/>
+              </w:rPr>
+              <w:t>Aufwand</w:t>
+            </w:r>
+          </w:p>
+          <w:p>
+            <w:pPr>
+              <w:pStyle w:val="BITTabellentitel"/>
+              <w:jc w:val="center"/>
+              <w:rPr>
+                <w:rFonts w:cs="Arial"/>
+                <w:sz w:val="22"/>
+                <w:szCs w:val="22"/>
+              </w:rPr>
+            </w:pPr>
+            <w:r>
+              <w:rPr>
+                <w:rFonts w:cs="Arial"/>
+                <w:sz w:val="22"/>
+                <w:szCs w:val="22"/>
+              </w:rPr>
+              <w:t>effektiv (Std)</w:t>
+            </w:r>
+          </w:p>
+        </w:tc>
+      </w:tr>
+      <w:tr>
+        <w:tc>
+          <w:tcPr>
+            <w:tcW w:w="6226" w:type="dxa"/>
+            <w:tcMar>
+              <w:top w:w="85" w:type="dxa"/>
+              <w:bottom w:w="85" w:type="dxa"/>
+            </w:tcMar>
+          </w:tcPr>
+          <w:p>
+            <w:pPr>
+              <w:pStyle w:val="BITTabelle"/>
+              <w:rPr>
+                <w:rFonts w:cs="Arial"/>
+                <w:sz w:val="18"/>
+              </w:rPr>
+            </w:pPr>
+          </w:p>
+        </w:tc>
+        <w:tc>
+          <w:tcPr>
+            <w:tcW w:w="1566" w:type="dxa"/>
+            <w:tcMar>
+              <w:top w:w="85" w:type="dxa"/>
+              <w:bottom w:w="85" w:type="dxa"/>
+            </w:tcMar>
+            <w:vAlign w:val="center"/>
+          </w:tcPr>
+          <w:p>
+            <w:pPr>
+              <w:pStyle w:val="BITTabelle"/>
+              <w:jc w:val="center"/>
+              <w:rPr>
+                <w:rFonts w:cs="Arial"/>
+                <w:szCs w:val="20"/>
+              </w:rPr>
+            </w:pPr>
+          </w:p>
+        </w:tc>
+        <w:tc>
+          <w:tcPr>
+            <w:tcW w:w="1559" w:type="dxa"/>
+            <w:tcMar>
+              <w:top w:w="85" w:type="dxa"/>
+              <w:bottom w:w="85" w:type="dxa"/>
+            </w:tcMar>
+            <w:vAlign w:val="center"/>
+          </w:tcPr>
+          <w:p>
+            <w:pPr>
+              <w:pStyle w:val="BITTabelle"/>
+              <w:jc w:val="center"/>
+              <w:rPr>
+                <w:rFonts w:cs="Arial"/>
+                <w:szCs w:val="20"/>
+              </w:rPr>
+            </w:pPr>
+          </w:p>
+        </w:tc>
+      </w:tr>
+      <w:tr>
+        <w:tc>
+          <w:tcPr>
+            <w:tcW w:w="6226" w:type="dxa"/>
+            <w:tcMar>
+              <w:top w:w="85" w:type="dxa"/>
+              <w:bottom w:w="85" w:type="dxa"/>
+            </w:tcMar>
+          </w:tcPr>
+          <w:p>
+            <w:pPr>
+              <w:pStyle w:val="BITTabelle"/>
+              <w:rPr>
+                <w:rFonts w:cs="Arial"/>
+                <w:sz w:val="18"/>
+              </w:rPr>
+            </w:pPr>
+          </w:p>
+        </w:tc>
+        <w:tc>
+          <w:tcPr>
+            <w:tcW w:w="1566" w:type="dxa"/>
+            <w:tcMar>
+              <w:top w:w="85" w:type="dxa"/>
+              <w:bottom w:w="85" w:type="dxa"/>
+            </w:tcMar>
+            <w:vAlign w:val="center"/>
+          </w:tcPr>
+          <w:p>
+            <w:pPr>
+              <w:pStyle w:val="BITTabelle"/>
+              <w:jc w:val="center"/>
+              <w:rPr>
+                <w:rFonts w:cs="Arial"/>
+                <w:szCs w:val="20"/>
+              </w:rPr>
+            </w:pPr>
+          </w:p>
+        </w:tc>
+        <w:tc>
+          <w:tcPr>
+            <w:tcW w:w="1559" w:type="dxa"/>
+            <w:tcMar>
+              <w:top w:w="85" w:type="dxa"/>
+              <w:bottom w:w="85" w:type="dxa"/>
+            </w:tcMar>
+            <w:vAlign w:val="center"/>
+          </w:tcPr>
+          <w:p>
+            <w:pPr>
+              <w:pStyle w:val="BITTabelle"/>
+              <w:jc w:val="center"/>
+              <w:rPr>
+                <w:rFonts w:cs="Arial"/>
+                <w:szCs w:val="20"/>
+              </w:rPr>
+            </w:pPr>
+          </w:p>
+        </w:tc>
+      </w:tr>
+      <w:tr>
+        <w:tc>
+          <w:tcPr>
+            <w:tcW w:w="6226" w:type="dxa"/>
+            <w:tcMar>
+              <w:top w:w="85" w:type="dxa"/>
+              <w:bottom w:w="85" w:type="dxa"/>
+            </w:tcMar>
+          </w:tcPr>
+          <w:p>
+            <w:pPr>
+              <w:pStyle w:val="BITTabelle"/>
+              <w:rPr>
+                <w:rFonts w:cs="Arial"/>
+                <w:b/>
+                <w:i/>
+                <w:iCs/>
+                <w:sz w:val="22"/>
+                <w:szCs w:val="22"/>
+              </w:rPr>
+            </w:pPr>
+            <w:r>
+              <w:rPr>
+                <w:rFonts w:cs="Arial"/>
+                <w:b/>
+                <w:i/>
+                <w:iCs/>
+                <w:sz w:val="22"/>
+                <w:szCs w:val="22"/>
+              </w:rPr>
+              <w:t>Geplante Tagesreserve</w:t>
+            </w:r>
+          </w:p>
+        </w:tc>
+        <w:tc>
+          <w:tcPr>
+            <w:tcW w:w="1566" w:type="dxa"/>
+            <w:tcMar>
+              <w:top w:w="85" w:type="dxa"/>
+              <w:bottom w:w="85" w:type="dxa"/>
+            </w:tcMar>
+            <w:vAlign w:val="center"/>
+          </w:tcPr>
+          <w:p>
+            <w:pPr>
+              <w:pStyle w:val="BITTabelle"/>
+              <w:jc w:val="center"/>
+              <w:rPr>
+                <w:rFonts w:cs="Arial"/>
+                <w:szCs w:val="20"/>
+              </w:rPr>
+            </w:pPr>
+          </w:p>
+        </w:tc>
+        <w:tc>
+          <w:tcPr>
+            <w:tcW w:w="1559" w:type="dxa"/>
+            <w:tcMar>
+              <w:top w:w="85" w:type="dxa"/>
+              <w:bottom w:w="85" w:type="dxa"/>
+            </w:tcMar>
+            <w:vAlign w:val="center"/>
+          </w:tcPr>
+          <w:p>
+            <w:pPr>
+              <w:pStyle w:val="BITTabelle"/>
+              <w:jc w:val="center"/>
+              <w:rPr>
+                <w:rFonts w:cs="Arial"/>
+                <w:szCs w:val="20"/>
+              </w:rPr>
+            </w:pPr>
+          </w:p>
+        </w:tc>
+      </w:tr>
+      <w:tr>
+        <w:tc>
+          <w:tcPr>
+            <w:tcW w:w="6226" w:type="dxa"/>
+            <w:tcMar>
+              <w:top w:w="85" w:type="dxa"/>
+              <w:bottom w:w="85" w:type="dxa"/>
+            </w:tcMar>
+          </w:tcPr>
+          <w:p>
+            <w:pPr>
+              <w:pStyle w:val="BITTabellentitel"/>
+              <w:rPr>
+                <w:rFonts w:cs="Arial"/>
+                <w:sz w:val="22"/>
+                <w:szCs w:val="22"/>
+              </w:rPr>
+            </w:pPr>
+            <w:r>
+              <w:rPr>
+                <w:rFonts w:cs="Arial"/>
+                <w:sz w:val="22"/>
+                <w:szCs w:val="22"/>
+              </w:rPr>
+              <w:t>Total:</w:t>
+            </w:r>
+          </w:p>
+        </w:tc>
+        <w:tc>
+          <w:tcPr>
+            <w:tcW w:w="1566" w:type="dxa"/>
+            <w:tcBorders>
+              <w:bottom w:val="single" w:sz="4" w:space="0" w:color="auto"/>
+            </w:tcBorders>
+            <w:tcMar>
+              <w:top w:w="85" w:type="dxa"/>
+              <w:bottom w:w="85" w:type="dxa"/>
+            </w:tcMar>
+            <w:vAlign w:val="center"/>
+          </w:tcPr>
+          <w:p>
+            <w:pPr>
+              <w:pStyle w:val="BITTabellentitel"/>
+              <w:jc w:val="center"/>
+              <w:rPr>
+                <w:rFonts w:cs="Arial"/>
+                <w:bCs w:val="0"/>
+                <w:szCs w:val="20"/>
+              </w:rPr>
+            </w:pPr>
+            <w:r>
+              <w:rPr>
+                <w:rFonts w:cs="Arial"/>
+                <w:bCs w:val="0"/>
+                <w:szCs w:val="20"/>
+              </w:rPr>
+              <w:fldChar w:fldCharType="begin"/>
+            </w:r>
+            <w:r>
+              <w:rPr>
+                <w:rFonts w:cs="Arial"/>
+                <w:bCs w:val="0"/>
+                <w:szCs w:val="20"/>
+              </w:rPr>
+              <w:instrText xml:space="preserve"> =SUM(ABOVE) \# "0.00" </w:instrText>
+            </w:r>
+            <w:r>
+              <w:rPr>
+                <w:rFonts w:cs="Arial"/>
+                <w:bCs w:val="0"/>
+                <w:szCs w:val="20"/>
+              </w:rPr>
+              <w:fldChar w:fldCharType="separate"/>
+            </w:r>
+            <w:r>
+              <w:rPr>
+                <w:rFonts w:cs="Arial"/>
+                <w:bCs w:val="0"/>
+                <w:noProof/>
+                <w:szCs w:val="20"/>
+              </w:rPr>
+              <w:t>0.00</w:t>
+            </w:r>
+            <w:r>
+              <w:rPr>
+                <w:rFonts w:cs="Arial"/>
+                <w:bCs w:val="0"/>
+                <w:szCs w:val="20"/>
+              </w:rPr>
+              <w:fldChar w:fldCharType="end"/>
+            </w:r>
+          </w:p>
+        </w:tc>
+        <w:tc>
+          <w:tcPr>
+            <w:tcW w:w="1559" w:type="dxa"/>
+            <w:tcBorders>
+              <w:bottom w:val="single" w:sz="4" w:space="0" w:color="auto"/>
+            </w:tcBorders>
+            <w:tcMar>
+              <w:top w:w="85" w:type="dxa"/>
+              <w:bottom w:w="85" w:type="dxa"/>
+            </w:tcMar>
+            <w:vAlign w:val="center"/>
+          </w:tcPr>
+          <w:p>
+            <w:pPr>
+              <w:pStyle w:val="BITTabellentitel"/>
+              <w:jc w:val="center"/>
+              <w:rPr>
+                <w:rFonts w:cs="Arial"/>
+                <w:bCs w:val="0"/>
+                <w:szCs w:val="20"/>
+              </w:rPr>
+            </w:pPr>
+            <w:r>
+              <w:rPr>
+                <w:rFonts w:cs="Arial"/>
+                <w:bCs w:val="0"/>
+                <w:szCs w:val="20"/>
+              </w:rPr>
+              <w:fldChar w:fldCharType="begin"/>
+            </w:r>
+            <w:r>
+              <w:rPr>
+                <w:rFonts w:cs="Arial"/>
+                <w:bCs w:val="0"/>
+                <w:szCs w:val="20"/>
+              </w:rPr>
+              <w:instrText xml:space="preserve"> =SUM(ABOVE) \# "0.00" </w:instrText>
+            </w:r>
+            <w:r>
+              <w:rPr>
+                <w:rFonts w:cs="Arial"/>
+                <w:bCs w:val="0"/>
+                <w:szCs w:val="20"/>
+              </w:rPr>
+              <w:fldChar w:fldCharType="separate"/>
+            </w:r>
+            <w:r>
+              <w:rPr>
+                <w:rFonts w:cs="Arial"/>
+                <w:bCs w:val="0"/>
+                <w:noProof/>
+                <w:szCs w:val="20"/>
+              </w:rPr>
+              <w:t>0.00</w:t>
+            </w:r>
+            <w:r>
+              <w:rPr>
+                <w:rFonts w:cs="Arial"/>
+                <w:bCs w:val="0"/>
+                <w:szCs w:val="20"/>
+              </w:rPr>
+              <w:fldChar w:fldCharType="end"/>
+            </w:r>
+          </w:p>
+        </w:tc>
+      </w:tr>
+      <w:tr>
+        <w:tc>
+          <w:tcPr>
+            <w:tcW w:w="6226" w:type="dxa"/>
+            <w:tcMar>
+              <w:top w:w="85" w:type="dxa"/>
+              <w:bottom w:w="85" w:type="dxa"/>
+            </w:tcMar>
+          </w:tcPr>
+          <w:p>
+            <w:pPr>
+              <w:pStyle w:val="BITTabellentitel"/>
+              <w:rPr>
+                <w:rFonts w:cs="Arial"/>
+                <w:sz w:val="22"/>
+                <w:szCs w:val="22"/>
+              </w:rPr>
+            </w:pPr>
+            <w:r>
+              <w:rPr>
+                <w:rFonts w:cs="Arial"/>
+                <w:sz w:val="22"/>
+                <w:szCs w:val="22"/>
+              </w:rPr>
+              <w:t>Abweichung SOLL / IST:</w:t>
+            </w:r>
+          </w:p>
+        </w:tc>
+        <w:tc>
+          <w:tcPr>
+            <w:tcW w:w="1566" w:type="dxa"/>
+            <w:tcBorders>
+              <w:bottom w:val="nil"/>
+            </w:tcBorders>
+            <w:shd w:val="clear" w:color="auto" w:fill="FFFFFF" w:themeFill="background1"/>
+            <w:tcMar>
+              <w:top w:w="85" w:type="dxa"/>
+              <w:bottom w:w="85" w:type="dxa"/>
+            </w:tcMar>
+            <w:vAlign w:val="center"/>
+          </w:tcPr>
+          <w:p>
+            <w:pPr>
+              <w:pStyle w:val="BITTabellentitel"/>
+              <w:jc w:val="center"/>
+              <w:rPr>
+                <w:rFonts w:cs="Arial"/>
+                <w:bCs w:val="0"/>
+                <w:szCs w:val="20"/>
+              </w:rPr>
+            </w:pPr>
+          </w:p>
+        </w:tc>
+        <w:tc>
+          <w:tcPr>
+            <w:tcW w:w="1559" w:type="dxa"/>
+            <w:tcBorders>
+              <w:bottom w:val="nil"/>
+            </w:tcBorders>
+            <w:shd w:val="clear" w:color="auto" w:fill="FFFFFF" w:themeFill="background1"/>
+            <w:tcMar>
+              <w:top w:w="85" w:type="dxa"/>
+              <w:bottom w:w="85" w:type="dxa"/>
+            </w:tcMar>
+            <w:vAlign w:val="center"/>
+          </w:tcPr>
+          <w:p>
+            <w:pPr>
+              <w:pStyle w:val="BITTabellentitel"/>
+              <w:jc w:val="center"/>
+              <w:rPr>
+                <w:rFonts w:cs="Arial"/>
+                <w:bCs w:val="0"/>
+                <w:szCs w:val="20"/>
+              </w:rPr>
+            </w:pPr>
+          </w:p>
+        </w:tc>
+      </w:tr>
+      <w:tr>
+        <w:tc>
+          <w:tcPr>
+            <w:tcW w:w="9351" w:type="dxa"/>
+            <w:gridSpan w:val="3"/>
+            <w:shd w:val="clear" w:color="auto" w:fill="E6E6E6"/>
+            <w:vAlign w:val="center"/>
+          </w:tcPr>
+          <w:p>
+            <w:pPr>
+              <w:pStyle w:val="BITTabellentitel"/>
+              <w:rPr>
+                <w:rFonts w:cs="Arial"/>
+                <w:sz w:val="22"/>
+                <w:szCs w:val="22"/>
+              </w:rPr>
+            </w:pPr>
+            <w:r>
+              <w:rPr>
+                <w:rFonts w:cs="Arial"/>
+                <w:sz w:val="22"/>
+                <w:szCs w:val="22"/>
+              </w:rPr>
+              <w:t>Probleme</w:t>
+            </w:r>
+          </w:p>
+        </w:tc>
+      </w:tr>
+      <w:tr>
+        <w:tc>
+          <w:tcPr>
+            <w:tcW w:w="9351" w:type="dxa"/>
+            <w:gridSpan w:val="3"/>
+            <w:tcMar>
+              <w:top w:w="85" w:type="dxa"/>
+              <w:bottom w:w="85" w:type="dxa"/>
+            </w:tcMar>
+          </w:tcPr>
+          <w:p>
+            <w:pPr>
+              <w:pStyle w:val="FormatvorlageBITTabelle11Pt"/>
+              <w:rPr>
+                <w:rFonts w:cs="Arial"/>
+              </w:rPr>
+            </w:pPr>
+          </w:p>
+        </w:tc>
+      </w:tr>
+      <w:tr>
+        <w:tc>
+          <w:tcPr>
+            <w:tcW w:w="9351" w:type="dxa"/>
+            <w:gridSpan w:val="3"/>
+            <w:shd w:val="clear" w:color="auto" w:fill="E6E6E6"/>
+            <w:vAlign w:val="center"/>
+          </w:tcPr>
+          <w:p>
+            <w:pPr>
+              <w:pStyle w:val="BITTabellentitel"/>
+              <w:rPr>
+                <w:rFonts w:cs="Arial"/>
+                <w:sz w:val="22"/>
+                <w:szCs w:val="22"/>
+              </w:rPr>
+            </w:pPr>
+            <w:r>
+              <w:rPr>
+                <w:rFonts w:cs="Arial"/>
+                <w:sz w:val="22"/>
+                <w:szCs w:val="22"/>
+              </w:rPr>
+              <w:t>Hilfestellungen</w:t>
+            </w:r>
+          </w:p>
+        </w:tc>
+      </w:tr>
+      <w:tr>
+        <w:tc>
+          <w:tcPr>
+            <w:tcW w:w="9351" w:type="dxa"/>
+            <w:gridSpan w:val="3"/>
+            <w:tcMar>
+              <w:top w:w="85" w:type="dxa"/>
+              <w:bottom w:w="85" w:type="dxa"/>
+            </w:tcMar>
+          </w:tcPr>
+          <w:p>
+            <w:pPr>
+              <w:pStyle w:val="FormatvorlageBITTabelle11Pt"/>
+              <w:rPr>
+                <w:rFonts w:cs="Arial"/>
+              </w:rPr>
+            </w:pPr>
+          </w:p>
+        </w:tc>
+      </w:tr>
+      <w:tr>
+        <w:tc>
+          <w:tcPr>
+            <w:tcW w:w="9351" w:type="dxa"/>
+            <w:gridSpan w:val="3"/>
+            <w:shd w:val="clear" w:color="auto" w:fill="E6E6E6"/>
+            <w:vAlign w:val="center"/>
+          </w:tcPr>
+          <w:p>
+            <w:pPr>
+              <w:pStyle w:val="BITTabellentitel"/>
+              <w:rPr>
+                <w:rFonts w:cs="Arial"/>
+                <w:sz w:val="22"/>
+                <w:szCs w:val="22"/>
+              </w:rPr>
+            </w:pPr>
+            <w:r>
+              <w:rPr>
+                <w:rFonts w:cs="Arial"/>
+                <w:sz w:val="22"/>
+                <w:szCs w:val="22"/>
+              </w:rPr>
+              <w:t>Reflexion</w:t>
+            </w:r>
+          </w:p>
+        </w:tc>
+      </w:tr>
+      <w:tr>
+        <w:tc>
+          <w:tcPr>
+            <w:tcW w:w="9351" w:type="dxa"/>
+            <w:gridSpan w:val="3"/>
+            <w:tcMar>
+              <w:top w:w="85" w:type="dxa"/>
+              <w:bottom w:w="85" w:type="dxa"/>
+            </w:tcMar>
+          </w:tcPr>
+          <w:p>
+            <w:pPr>
+              <w:pStyle w:val="FormatvorlageBITTabelle11Pt"/>
+              <w:rPr>
+                <w:rFonts w:cs="Arial"/>
+              </w:rPr>
+            </w:pPr>
+          </w:p>
+        </w:tc>
+      </w:tr>
+      <w:tr>
+        <w:tc>
+          <w:tcPr>
+            <w:tcW w:w="9351" w:type="dxa"/>
+            <w:gridSpan w:val="3"/>
+            <w:shd w:val="clear" w:color="auto" w:fill="E6E6E6"/>
+            <w:vAlign w:val="center"/>
+          </w:tcPr>
+          <w:p>
+            <w:pPr>
+              <w:pStyle w:val="BITTabellentitel"/>
+              <w:rPr>
+                <w:rFonts w:cs="Arial"/>
+                <w:sz w:val="22"/>
+                <w:szCs w:val="22"/>
+              </w:rPr>
+            </w:pPr>
+            <w:r>
+              <w:rPr>
+                <w:rFonts w:cs="Arial"/>
+                <w:sz w:val="22"/>
+                <w:szCs w:val="22"/>
+              </w:rPr>
+              <w:t>Nächste Schritte</w:t>
+            </w:r>
+          </w:p>
+        </w:tc>
+      </w:tr>
+      <w:tr>
+        <w:tc>
+          <w:tcPr>
+            <w:tcW w:w="9351" w:type="dxa"/>
+            <w:gridSpan w:val="3"/>
+            <w:tcMar>
+              <w:top w:w="85" w:type="dxa"/>
+              <w:bottom w:w="85" w:type="dxa"/>
+            </w:tcMar>
+          </w:tcPr>
+          <w:p>
+            <w:pPr>
+              <w:pStyle w:val="FormatvorlageBITTabelle11Pt"/>
+              <w:rPr>
+                <w:rFonts w:cs="Arial"/>
+              </w:rPr>
+            </w:pPr>
+          </w:p>
+        </w:tc>
+      </w:tr>
+    </w:tbl>
+    <w:p/>
+    <w:p>
+      <w:pPr>
+        <w:spacing w:line="259" w:lineRule="auto"/>
+      </w:pPr>
+      <w:r>
+        <w:br w:type="page"/>
+      </w:r>
+    </w:p>
+    <w:p>
+      <w:pPr>
+        <w:spacing w:line="259" w:lineRule="auto"/>
+      </w:pPr>
+    </w:p>
+    <w:p>
       <w:pPr>
         <w:pStyle w:val="berschrift1"/>
       </w:pPr>
       <w:bookmarkStart w:id="21" w:name="_Toc103237818"/>
       <w:r>
-        <w:lastRenderedPageBreak/>
         <w:t>Projektteil</w:t>
       </w:r>
       <w:bookmarkEnd w:id="21"/>
@@ -16999,19 +17137,12 @@
                             <w:r>
                               <w:t xml:space="preserve">The Pasta </w:t>
                             </w:r>
-                            <w:proofErr w:type="spellStart"/>
                             <w:r>
-                              <w:t>is</w:t>
+                              <w:t xml:space="preserve">is </w:t>
                             </w:r>
-                            <w:proofErr w:type="spellEnd"/>
-                            <w:r>
-                              <w:t xml:space="preserve"> </w:t>
-                            </w:r>
-                            <w:proofErr w:type="spellStart"/>
                             <w:r>
                               <w:t>Creepy</w:t>
                             </w:r>
-                            <w:proofErr w:type="spellEnd"/>
                           </w:p>
                         </w:txbxContent>
                       </wps:txbx>
@@ -17045,19 +17176,12 @@
                       <w:r>
                         <w:t xml:space="preserve">The Pasta </w:t>
                       </w:r>
-                      <w:proofErr w:type="spellStart"/>
                       <w:r>
-                        <w:t>is</w:t>
+                        <w:t xml:space="preserve">is </w:t>
                       </w:r>
-                      <w:proofErr w:type="spellEnd"/>
-                      <w:r>
-                        <w:t xml:space="preserve"> </w:t>
-                      </w:r>
-                      <w:proofErr w:type="spellStart"/>
                       <w:r>
                         <w:t>Creepy</w:t>
                       </w:r>
-                      <w:proofErr w:type="spellEnd"/>
                     </w:p>
                   </w:txbxContent>
                 </v:textbox>
@@ -20079,13 +20203,7 @@
                           <w:txbxContent>
                             <w:p>
                               <w:r>
-                                <w:t>Topf wo alle Zutaten (</w:t>
-                              </w:r>
-                              <w:r>
-                                <w:t>und auch der Spieler)</w:t>
-                              </w:r>
-                              <w:r>
-                                <w:t xml:space="preserve"> Landen </w:t>
+                                <w:t xml:space="preserve">Topf wo alle Zutaten (und auch der Spieler) Landen </w:t>
                               </w:r>
                             </w:p>
                           </w:txbxContent>
@@ -20148,13 +20266,7 @@
                     <w:txbxContent>
                       <w:p>
                         <w:r>
-                          <w:t>Topf wo alle Zutaten (</w:t>
-                        </w:r>
-                        <w:r>
-                          <w:t>und auch der Spieler)</w:t>
-                        </w:r>
-                        <w:r>
-                          <w:t xml:space="preserve"> Landen </w:t>
+                          <w:t xml:space="preserve">Topf wo alle Zutaten (und auch der Spieler) Landen </w:t>
                         </w:r>
                       </w:p>
                     </w:txbxContent>
@@ -20362,11 +20474,9 @@
                               <w:r>
                                 <w:t xml:space="preserve">die Zutaten vom Tisch zum Topf </w:t>
                               </w:r>
-                              <w:proofErr w:type="spellStart"/>
                               <w:r>
                                 <w:t>briengen</w:t>
                               </w:r>
-                              <w:proofErr w:type="spellEnd"/>
                             </w:p>
                           </w:txbxContent>
                         </wps:txbx>
@@ -20431,11 +20541,9 @@
                         <w:r>
                           <w:t xml:space="preserve">die Zutaten vom Tisch zum Topf </w:t>
                         </w:r>
-                        <w:proofErr w:type="spellStart"/>
                         <w:r>
                           <w:t>briengen</w:t>
                         </w:r>
-                        <w:proofErr w:type="spellEnd"/>
                       </w:p>
                     </w:txbxContent>
                   </v:textbox>
@@ -21245,21 +21353,11 @@
                             <w:r>
                               <w:t xml:space="preserve"> </w:t>
                             </w:r>
-                            <w:proofErr w:type="spellStart"/>
                             <w:r>
                               <w:t>the</w:t>
                             </w:r>
-                            <w:proofErr w:type="spellEnd"/>
                             <w:r>
-                              <w:t xml:space="preserve"> </w:t>
-                            </w:r>
-                            <w:proofErr w:type="spellStart"/>
-                            <w:r>
-                              <w:t>rocks</w:t>
-                            </w:r>
-                            <w:proofErr w:type="spellEnd"/>
-                            <w:r>
-                              <w:t>.</w:t>
+                              <w:t xml:space="preserve"> rocks.</w:t>
                             </w:r>
                             <w:r>
                               <w:t>»</w:t>
@@ -21420,21 +21518,11 @@
                       <w:r>
                         <w:t xml:space="preserve"> </w:t>
                       </w:r>
-                      <w:proofErr w:type="spellStart"/>
                       <w:r>
                         <w:t>the</w:t>
                       </w:r>
-                      <w:proofErr w:type="spellEnd"/>
                       <w:r>
-                        <w:t xml:space="preserve"> </w:t>
-                      </w:r>
-                      <w:proofErr w:type="spellStart"/>
-                      <w:r>
-                        <w:t>rocks</w:t>
-                      </w:r>
-                      <w:proofErr w:type="spellEnd"/>
-                      <w:r>
-                        <w:t>.</w:t>
+                        <w:t xml:space="preserve"> rocks.</w:t>
                       </w:r>
                       <w:r>
                         <w:t>»</w:t>
@@ -26727,10 +26815,7 @@
           </w:tcPr>
           <w:p>
             <w:r>
-              <w:t>Funktioniert</w:t>
-            </w:r>
-            <w:r>
-              <w:t xml:space="preserve"> wie geplant</w:t>
+              <w:t>Funktioniert wie geplant</w:t>
             </w:r>
           </w:p>
         </w:tc>
@@ -27486,10 +27571,7 @@
               <w:t xml:space="preserve">Tester </w:t>
             </w:r>
             <w:r>
-              <w:t xml:space="preserve">befolgt Anweisungen vom Koch </w:t>
-            </w:r>
-            <w:r>
-              <w:t xml:space="preserve">schlecht </w:t>
+              <w:t xml:space="preserve">befolgt Anweisungen vom Koch schlecht </w:t>
             </w:r>
             <w:r>
               <w:t>zwei Mal</w:t>
@@ -27663,10 +27745,7 @@
           </w:tcPr>
           <w:p>
             <w:r>
-              <w:t>Durchspielbarkeit</w:t>
-            </w:r>
-            <w:r>
-              <w:t xml:space="preserve"> (Testperson)</w:t>
+              <w:t>Durchspielbarkeit (Testperson)</w:t>
             </w:r>
           </w:p>
         </w:tc>
@@ -27724,16 +27803,7 @@
           </w:tcPr>
           <w:p>
             <w:r>
-              <w:t>Testperson</w:t>
-            </w:r>
-            <w:r>
-              <w:t xml:space="preserve"> </w:t>
-            </w:r>
-            <w:r>
-              <w:t xml:space="preserve">kann ein Spiel starten und </w:t>
-            </w:r>
-            <w:r>
-              <w:t>Durchspielen ohne zu vorige Kennung und Erfahrung des Spieles</w:t>
+              <w:t>Testperson kann ein Spiel starten und Durchspielen ohne zu vorige Kennung und Erfahrung des Spieles</w:t>
             </w:r>
           </w:p>
         </w:tc>
@@ -27787,13 +27857,7 @@
               </w:numPr>
             </w:pPr>
             <w:r>
-              <w:t>Testperson</w:t>
-            </w:r>
-            <w:r>
-              <w:t xml:space="preserve"> </w:t>
-            </w:r>
-            <w:r>
-              <w:t>startet ein neues Spiel</w:t>
+              <w:t>Testperson startet ein neues Spiel</w:t>
             </w:r>
           </w:p>
           <w:p>
@@ -27805,13 +27869,7 @@
               </w:numPr>
             </w:pPr>
             <w:r>
-              <w:t>Testperson</w:t>
-            </w:r>
-            <w:r>
-              <w:t xml:space="preserve"> </w:t>
-            </w:r>
-            <w:r>
-              <w:t>befolgt Anweisungen vom Koch erfolgreich</w:t>
+              <w:t>Testperson befolgt Anweisungen vom Koch erfolgreich</w:t>
             </w:r>
           </w:p>
           <w:p>
@@ -27823,13 +27881,7 @@
               </w:numPr>
             </w:pPr>
             <w:r>
-              <w:t>Testperson</w:t>
-            </w:r>
-            <w:r>
-              <w:t xml:space="preserve"> </w:t>
-            </w:r>
-            <w:r>
-              <w:t xml:space="preserve">bekommt das Ende und wird zum Titelbild Schirm </w:t>
+              <w:t xml:space="preserve">Testperson bekommt das Ende und wird zum Titelbild Schirm </w:t>
             </w:r>
             <w:r>
               <w:t>transportiert</w:t>
@@ -28389,16 +28441,31 @@
       <w:pPr>
         <w:ind w:left="360"/>
       </w:pPr>
-      <w:fldSimple w:instr=" TOC \h \z \c &quot;Abbildung&quot; ">
-        <w:r>
-          <w:rPr>
-            <w:b/>
-            <w:bCs/>
-            <w:noProof/>
-          </w:rPr>
-          <w:t>Es konnten keine Einträge für ein Abbildungsverzeichnis gefunden werden.</w:t>
-        </w:r>
-      </w:fldSimple>
+      <w:r>
+        <w:fldChar w:fldCharType="begin"/>
+      </w:r>
+      <w:r>
+        <w:instrText xml:space="preserve"> TOC \h \z \c "Abbildung" </w:instrText>
+      </w:r>
+      <w:r>
+        <w:fldChar w:fldCharType="separate"/>
+      </w:r>
+      <w:r>
+        <w:rPr>
+          <w:b/>
+          <w:bCs/>
+          <w:noProof/>
+        </w:rPr>
+        <w:t>Es konnten keine Einträge für ein Abbildungsverzeichnis gefunden werden.</w:t>
+      </w:r>
+      <w:r>
+        <w:rPr>
+          <w:b/>
+          <w:bCs/>
+          <w:noProof/>
+        </w:rPr>
+        <w:fldChar w:fldCharType="end"/>
+      </w:r>
     </w:p>
     <w:p>
       <w:pPr>
@@ -28418,16 +28485,31 @@
       <w:pPr>
         <w:ind w:left="360"/>
       </w:pPr>
-      <w:fldSimple w:instr=" TOC \h \z \c &quot;Tabelle&quot; ">
-        <w:r>
-          <w:rPr>
-            <w:b/>
-            <w:bCs/>
-            <w:noProof/>
-          </w:rPr>
-          <w:t>Es konnten keine Einträge für ein Abbildungsverzeichnis gefunden werden.</w:t>
-        </w:r>
-      </w:fldSimple>
+      <w:r>
+        <w:fldChar w:fldCharType="begin"/>
+      </w:r>
+      <w:r>
+        <w:instrText xml:space="preserve"> TOC \h \z \c "Tabelle" </w:instrText>
+      </w:r>
+      <w:r>
+        <w:fldChar w:fldCharType="separate"/>
+      </w:r>
+      <w:r>
+        <w:rPr>
+          <w:b/>
+          <w:bCs/>
+          <w:noProof/>
+        </w:rPr>
+        <w:t>Es konnten keine Einträge für ein Abbildungsverzeichnis gefunden werden.</w:t>
+      </w:r>
+      <w:r>
+        <w:rPr>
+          <w:b/>
+          <w:bCs/>
+          <w:noProof/>
+        </w:rPr>
+        <w:fldChar w:fldCharType="end"/>
+      </w:r>
     </w:p>
     <w:p>
       <w:pPr>
@@ -32237,25 +32319,6 @@
 </file>
 
 <file path=customXml/item1.xml><?xml version="1.0" encoding="utf-8"?>
-<?mso-contentType ?>
-<FormTemplates xmlns="http://schemas.microsoft.com/sharepoint/v3/contenttype/forms">
-  <Display>DocumentLibraryForm</Display>
-  <Edit>DocumentLibraryForm</Edit>
-  <New>DocumentLibraryForm</New>
-</FormTemplates>
-</file>
-
-<file path=customXml/item2.xml><?xml version="1.0" encoding="utf-8"?>
-<p:properties xmlns:p="http://schemas.microsoft.com/office/2006/metadata/properties" xmlns:xsi="http://www.w3.org/2001/XMLSchema-instance" xmlns:pc="http://schemas.microsoft.com/office/infopath/2007/PartnerControls">
-  <documentManagement/>
-</p:properties>
-</file>
-
-<file path=customXml/item3.xml><?xml version="1.0" encoding="utf-8"?>
-<b:Sources xmlns:b="http://schemas.openxmlformats.org/officeDocument/2006/bibliography" xmlns="http://schemas.openxmlformats.org/officeDocument/2006/bibliography" SelectedStyle="\APASixthEditionOfficeOnline.xsl" StyleName="APA" Version="6"/>
-</file>
-
-<file path=customXml/item4.xml><?xml version="1.0" encoding="utf-8"?>
 <ct:contentTypeSchema xmlns:ct="http://schemas.microsoft.com/office/2006/metadata/contentType" xmlns:ma="http://schemas.microsoft.com/office/2006/metadata/properties/metaAttributes" ct:_="" ma:_="" ma:contentTypeName="Dokument" ma:contentTypeID="0x010100CCA9B0B81E3CB9409C129017DE6E9DDD" ma:contentTypeVersion="13" ma:contentTypeDescription="Ein neues Dokument erstellen." ma:contentTypeScope="" ma:versionID="b4d33a61f6d93acd2f5bb33bcd02c3da">
   <xsd:schema xmlns:xsd="http://www.w3.org/2001/XMLSchema" xmlns:xs="http://www.w3.org/2001/XMLSchema" xmlns:p="http://schemas.microsoft.com/office/2006/metadata/properties" xmlns:ns3="5377820a-2d68-4adb-aaae-bcf0ba6bf8f0" xmlns:ns4="5835faf6-6bc7-44cd-9638-9d00e184b482" targetNamespace="http://schemas.microsoft.com/office/2006/metadata/properties" ma:root="true" ma:fieldsID="1e23a8e84f7c9cb6cabb5016b2cfc6c5" ns3:_="" ns4:_="">
     <xsd:import namespace="5377820a-2d68-4adb-aaae-bcf0ba6bf8f0"/>
@@ -32478,32 +32541,26 @@
 </ct:contentTypeSchema>
 </file>
 
-<file path=customXml/itemProps1.xml><?xml version="1.0" encoding="utf-8"?>
-<ds:datastoreItem xmlns:ds="http://schemas.openxmlformats.org/officeDocument/2006/customXml" ds:itemID="{76D74418-4036-4D37-9047-DB1E453961FE}">
-  <ds:schemaRefs>
-    <ds:schemaRef ds:uri="http://schemas.microsoft.com/sharepoint/v3/contenttype/forms"/>
-  </ds:schemaRefs>
-</ds:datastoreItem>
+<file path=customXml/item2.xml><?xml version="1.0" encoding="utf-8"?>
+<b:Sources xmlns:b="http://schemas.openxmlformats.org/officeDocument/2006/bibliography" xmlns="http://schemas.openxmlformats.org/officeDocument/2006/bibliography" SelectedStyle="\APASixthEditionOfficeOnline.xsl" StyleName="APA" Version="6"/>
 </file>
 
-<file path=customXml/itemProps2.xml><?xml version="1.0" encoding="utf-8"?>
-<ds:datastoreItem xmlns:ds="http://schemas.openxmlformats.org/officeDocument/2006/customXml" ds:itemID="{DFA040DF-F6DD-4784-9F95-7AFFC475BB93}">
-  <ds:schemaRefs>
-    <ds:schemaRef ds:uri="http://schemas.microsoft.com/office/2006/metadata/properties"/>
-    <ds:schemaRef ds:uri="http://schemas.microsoft.com/office/infopath/2007/PartnerControls"/>
-  </ds:schemaRefs>
-</ds:datastoreItem>
+<file path=customXml/item3.xml><?xml version="1.0" encoding="utf-8"?>
+<p:properties xmlns:p="http://schemas.microsoft.com/office/2006/metadata/properties" xmlns:xsi="http://www.w3.org/2001/XMLSchema-instance" xmlns:pc="http://schemas.microsoft.com/office/infopath/2007/PartnerControls">
+  <documentManagement/>
+</p:properties>
 </file>
 
-<file path=customXml/itemProps3.xml><?xml version="1.0" encoding="utf-8"?>
-<ds:datastoreItem xmlns:ds="http://schemas.openxmlformats.org/officeDocument/2006/customXml" ds:itemID="{5EDDFAD0-D9CF-4BF0-9B0A-6EB2B77CB923}">
-  <ds:schemaRefs>
-    <ds:schemaRef ds:uri="http://schemas.openxmlformats.org/officeDocument/2006/bibliography"/>
-  </ds:schemaRefs>
-</ds:datastoreItem>
+<file path=customXml/item4.xml><?xml version="1.0" encoding="utf-8"?>
+<?mso-contentType ?>
+<FormTemplates xmlns="http://schemas.microsoft.com/sharepoint/v3/contenttype/forms">
+  <Display>DocumentLibraryForm</Display>
+  <Edit>DocumentLibraryForm</Edit>
+  <New>DocumentLibraryForm</New>
+</FormTemplates>
 </file>
 
-<file path=customXml/itemProps4.xml><?xml version="1.0" encoding="utf-8"?>
+<file path=customXml/itemProps1.xml><?xml version="1.0" encoding="utf-8"?>
 <ds:datastoreItem xmlns:ds="http://schemas.openxmlformats.org/officeDocument/2006/customXml" ds:itemID="{7B265EF6-2A8C-4609-B097-5DC9D784219C}">
   <ds:schemaRefs>
     <ds:schemaRef ds:uri="http://schemas.microsoft.com/office/2006/metadata/contentType"/>
@@ -32520,4 +32577,29 @@
     <ds:schemaRef ds:uri="http://schemas.microsoft.com/internal/obd"/>
   </ds:schemaRefs>
 </ds:datastoreItem>
+</file>
+
+<file path=customXml/itemProps2.xml><?xml version="1.0" encoding="utf-8"?>
+<ds:datastoreItem xmlns:ds="http://schemas.openxmlformats.org/officeDocument/2006/customXml" ds:itemID="{5EDDFAD0-D9CF-4BF0-9B0A-6EB2B77CB923}">
+  <ds:schemaRefs>
+    <ds:schemaRef ds:uri="http://schemas.openxmlformats.org/officeDocument/2006/bibliography"/>
+  </ds:schemaRefs>
+</ds:datastoreItem>
+</file>
+
+<file path=customXml/itemProps3.xml><?xml version="1.0" encoding="utf-8"?>
+<ds:datastoreItem xmlns:ds="http://schemas.openxmlformats.org/officeDocument/2006/customXml" ds:itemID="{DFA040DF-F6DD-4784-9F95-7AFFC475BB93}">
+  <ds:schemaRefs>
+    <ds:schemaRef ds:uri="http://schemas.microsoft.com/office/2006/metadata/properties"/>
+    <ds:schemaRef ds:uri="http://schemas.microsoft.com/office/infopath/2007/PartnerControls"/>
+  </ds:schemaRefs>
+</ds:datastoreItem>
+</file>
+
+<file path=customXml/itemProps4.xml><?xml version="1.0" encoding="utf-8"?>
+<ds:datastoreItem xmlns:ds="http://schemas.openxmlformats.org/officeDocument/2006/customXml" ds:itemID="{76D74418-4036-4D37-9047-DB1E453961FE}">
+  <ds:schemaRefs>
+    <ds:schemaRef ds:uri="http://schemas.microsoft.com/sharepoint/v3/contenttype/forms"/>
+  </ds:schemaRefs>
+</ds:datastoreItem>
 </file>
</xml_diff>